<commit_message>
PLS Communication interface added; Release Notes updated
</commit_message>
<xml_diff>
--- a/08_release/V1.0.0/Release Note.docx
+++ b/08_release/V1.0.0/Release Note.docx
@@ -1,10 +1,10 @@
 
 <file path=word/document.xml><?xml version="1.0" encoding="utf-8"?>
-<w:document xmlns:wpc="http://schemas.microsoft.com/office/word/2010/wordprocessingCanvas" xmlns:cx="http://schemas.microsoft.com/office/drawing/2014/chartex" xmlns:cx1="http://schemas.microsoft.com/office/drawing/2015/9/8/chartex" xmlns:cx2="http://schemas.microsoft.com/office/drawing/2015/10/21/chartex" xmlns:cx3="http://schemas.microsoft.com/office/drawing/2016/5/9/chartex" xmlns:cx4="http://schemas.microsoft.com/office/drawing/2016/5/10/chartex" xmlns:cx5="http://schemas.microsoft.com/office/drawing/2016/5/11/chartex" xmlns:cx6="http://schemas.microsoft.com/office/drawing/2016/5/12/chartex" xmlns:cx7="http://schemas.microsoft.com/office/drawing/2016/5/13/chartex" xmlns:cx8="http://schemas.microsoft.com/office/drawing/2016/5/14/chartex" xmlns:mc="http://schemas.openxmlformats.org/markup-compatibility/2006" xmlns:aink="http://schemas.microsoft.com/office/drawing/2016/ink" xmlns:am3d="http://schemas.microsoft.com/office/drawing/2017/model3d" xmlns:o="urn:schemas-microsoft-com:office:office" xmlns:r="http://schemas.openxmlformats.org/officeDocument/2006/relationships" xmlns:m="http://schemas.openxmlformats.org/officeDocument/2006/math" xmlns:v="urn:schemas-microsoft-com:vml" xmlns:wp14="http://schemas.microsoft.com/office/word/2010/wordprocessingDrawing" xmlns:wp="http://schemas.openxmlformats.org/drawingml/2006/wordprocessingDrawing" xmlns:w10="urn:schemas-microsoft-com:office:word" xmlns:w="http://schemas.openxmlformats.org/wordprocessingml/2006/main" xmlns:w14="http://schemas.microsoft.com/office/word/2010/wordml" xmlns:w15="http://schemas.microsoft.com/office/word/2012/wordml" xmlns:w16cid="http://schemas.microsoft.com/office/word/2016/wordml/cid" xmlns:w16se="http://schemas.microsoft.com/office/word/2015/wordml/symex" xmlns:wpg="http://schemas.microsoft.com/office/word/2010/wordprocessingGroup" xmlns:wpi="http://schemas.microsoft.com/office/word/2010/wordprocessingInk" xmlns:wne="http://schemas.microsoft.com/office/word/2006/wordml" xmlns:wps="http://schemas.microsoft.com/office/word/2010/wordprocessingShape" mc:Ignorable="w14 w15 w16se w16cid wp14">
+<w:document xmlns:wpc="http://schemas.microsoft.com/office/word/2010/wordprocessingCanvas" xmlns:mo="http://schemas.microsoft.com/office/mac/office/2008/main" xmlns:mc="http://schemas.openxmlformats.org/markup-compatibility/2006" xmlns:mv="urn:schemas-microsoft-com:mac:vml" xmlns:o="urn:schemas-microsoft-com:office:office" xmlns:r="http://schemas.openxmlformats.org/officeDocument/2006/relationships" xmlns:m="http://schemas.openxmlformats.org/officeDocument/2006/math" xmlns:v="urn:schemas-microsoft-com:vml" xmlns:wp14="http://schemas.microsoft.com/office/word/2010/wordprocessingDrawing" xmlns:wp="http://schemas.openxmlformats.org/drawingml/2006/wordprocessingDrawing" xmlns:w10="urn:schemas-microsoft-com:office:word" xmlns:w="http://schemas.openxmlformats.org/wordprocessingml/2006/main" xmlns:w14="http://schemas.microsoft.com/office/word/2010/wordml" xmlns:wpg="http://schemas.microsoft.com/office/word/2010/wordprocessingGroup" xmlns:wpi="http://schemas.microsoft.com/office/word/2010/wordprocessingInk" xmlns:wne="http://schemas.microsoft.com/office/word/2006/wordml" xmlns:wps="http://schemas.microsoft.com/office/word/2010/wordprocessingShape" mc:Ignorable="w14 wp14">
   <w:body>
     <w:p>
       <w:pPr>
-        <w:pStyle w:val="Heading1"/>
+        <w:pStyle w:val="berschrift1"/>
         <w:numPr>
           <w:ilvl w:val="0"/>
           <w:numId w:val="0"/>
@@ -55,7 +55,7 @@
     </w:p>
     <w:p>
       <w:pPr>
-        <w:pStyle w:val="Heading1"/>
+        <w:pStyle w:val="berschrift1"/>
         <w:rPr>
           <w:sz w:val="40"/>
         </w:rPr>
@@ -70,7 +70,7 @@
     </w:p>
     <w:p>
       <w:pPr>
-        <w:pStyle w:val="Heading2"/>
+        <w:pStyle w:val="berschrift2"/>
       </w:pPr>
       <w:r>
         <w:t>Obstacle</w:t>
@@ -86,7 +86,7 @@
     </w:p>
     <w:p>
       <w:pPr>
-        <w:pStyle w:val="Heading2"/>
+        <w:pStyle w:val="berschrift2"/>
       </w:pPr>
       <w:r>
         <w:t>Forward and Backward motion</w:t>
@@ -100,7 +100,7 @@
     <w:p/>
     <w:p>
       <w:pPr>
-        <w:pStyle w:val="Heading1"/>
+        <w:pStyle w:val="berschrift1"/>
       </w:pPr>
       <w:r>
         <w:t>Enhancements</w:t>
@@ -120,7 +120,7 @@
     <w:p/>
     <w:p>
       <w:pPr>
-        <w:pStyle w:val="Heading1"/>
+        <w:pStyle w:val="berschrift1"/>
       </w:pPr>
       <w:r>
         <w:t>Fixes</w:t>
@@ -134,7 +134,7 @@
     <w:p/>
     <w:p>
       <w:pPr>
-        <w:pStyle w:val="Heading1"/>
+        <w:pStyle w:val="berschrift1"/>
       </w:pPr>
       <w:r>
         <w:t>Known Issues and problems</w:t>
@@ -142,7 +142,7 @@
     </w:p>
     <w:p>
       <w:pPr>
-        <w:pStyle w:val="Heading2"/>
+        <w:pStyle w:val="berschrift2"/>
       </w:pPr>
       <w:r>
         <w:t>No slip Control</w:t>
@@ -155,21 +155,34 @@
     </w:p>
     <w:p>
       <w:pPr>
-        <w:pStyle w:val="Heading3"/>
+        <w:pStyle w:val="berschrift2"/>
+      </w:pPr>
+      <w:r>
+        <w:t>Straight driving not ensured</w:t>
+      </w:r>
+    </w:p>
+    <w:p>
+      <w:r>
+        <w:t xml:space="preserve">This release does not ensures that the autonomous vehicle is driving straight forward and backward. </w:t>
+      </w:r>
+    </w:p>
+    <w:p>
+      <w:pPr>
+        <w:pStyle w:val="berschrift3"/>
         <w:numPr>
           <w:ilvl w:val="0"/>
           <w:numId w:val="0"/>
         </w:numPr>
         <w:ind w:left="720" w:hanging="144"/>
         <w:rPr>
-          <w:rStyle w:val="Emphasis"/>
+          <w:rStyle w:val="Herausstellen"/>
           <w:b/>
           <w:color w:val="323E4F" w:themeColor="text2" w:themeShade="BF"/>
         </w:rPr>
       </w:pPr>
       <w:r>
         <w:rPr>
-          <w:rStyle w:val="Emphasis"/>
+          <w:rStyle w:val="Herausstellen"/>
           <w:b/>
           <w:color w:val="323E4F" w:themeColor="text2" w:themeShade="BF"/>
         </w:rPr>
@@ -178,7 +191,7 @@
     </w:p>
     <w:p>
       <w:pPr>
-        <w:pStyle w:val="Heading2"/>
+        <w:pStyle w:val="berschrift2"/>
       </w:pPr>
       <w:r>
         <w:t>Only Object directly in front of vehicle detected</w:t>
@@ -191,7 +204,7 @@
     </w:p>
     <w:p>
       <w:pPr>
-        <w:pStyle w:val="Heading3"/>
+        <w:pStyle w:val="berschrift3"/>
         <w:numPr>
           <w:ilvl w:val="0"/>
           <w:numId w:val="0"/>
@@ -200,7 +213,7 @@
       </w:pPr>
       <w:r>
         <w:rPr>
-          <w:rStyle w:val="Emphasis"/>
+          <w:rStyle w:val="Herausstellen"/>
           <w:b/>
           <w:color w:val="323E4F" w:themeColor="text2" w:themeShade="BF"/>
         </w:rPr>
@@ -213,8 +226,8 @@
     </w:p>
     <w:p/>
     <w:sectPr>
-      <w:headerReference w:type="default" r:id="rId7"/>
-      <w:footerReference w:type="default" r:id="rId8"/>
+      <w:headerReference w:type="default" r:id="rId8"/>
+      <w:footerReference w:type="default" r:id="rId9"/>
       <w:pgSz w:w="11906" w:h="16838"/>
       <w:pgMar w:top="1440" w:right="1440" w:bottom="1440" w:left="1440" w:header="708" w:footer="708" w:gutter="0"/>
       <w:cols w:space="708"/>
@@ -225,7 +238,7 @@
 </file>
 
 <file path=word/endnotes.xml><?xml version="1.0" encoding="utf-8"?>
-<w:endnotes xmlns:wpc="http://schemas.microsoft.com/office/word/2010/wordprocessingCanvas" xmlns:cx="http://schemas.microsoft.com/office/drawing/2014/chartex" xmlns:cx1="http://schemas.microsoft.com/office/drawing/2015/9/8/chartex" xmlns:cx2="http://schemas.microsoft.com/office/drawing/2015/10/21/chartex" xmlns:cx3="http://schemas.microsoft.com/office/drawing/2016/5/9/chartex" xmlns:cx4="http://schemas.microsoft.com/office/drawing/2016/5/10/chartex" xmlns:cx5="http://schemas.microsoft.com/office/drawing/2016/5/11/chartex" xmlns:cx6="http://schemas.microsoft.com/office/drawing/2016/5/12/chartex" xmlns:cx7="http://schemas.microsoft.com/office/drawing/2016/5/13/chartex" xmlns:cx8="http://schemas.microsoft.com/office/drawing/2016/5/14/chartex" xmlns:mc="http://schemas.openxmlformats.org/markup-compatibility/2006" xmlns:aink="http://schemas.microsoft.com/office/drawing/2016/ink" xmlns:am3d="http://schemas.microsoft.com/office/drawing/2017/model3d" xmlns:o="urn:schemas-microsoft-com:office:office" xmlns:r="http://schemas.openxmlformats.org/officeDocument/2006/relationships" xmlns:m="http://schemas.openxmlformats.org/officeDocument/2006/math" xmlns:v="urn:schemas-microsoft-com:vml" xmlns:wp14="http://schemas.microsoft.com/office/word/2010/wordprocessingDrawing" xmlns:wp="http://schemas.openxmlformats.org/drawingml/2006/wordprocessingDrawing" xmlns:w10="urn:schemas-microsoft-com:office:word" xmlns:w="http://schemas.openxmlformats.org/wordprocessingml/2006/main" xmlns:w14="http://schemas.microsoft.com/office/word/2010/wordml" xmlns:w15="http://schemas.microsoft.com/office/word/2012/wordml" xmlns:w16cid="http://schemas.microsoft.com/office/word/2016/wordml/cid" xmlns:w16se="http://schemas.microsoft.com/office/word/2015/wordml/symex" xmlns:wpg="http://schemas.microsoft.com/office/word/2010/wordprocessingGroup" xmlns:wpi="http://schemas.microsoft.com/office/word/2010/wordprocessingInk" xmlns:wne="http://schemas.microsoft.com/office/word/2006/wordml" xmlns:wps="http://schemas.microsoft.com/office/word/2010/wordprocessingShape" mc:Ignorable="w14 w15 w16se w16cid wp14">
+<w:endnotes xmlns:wpc="http://schemas.microsoft.com/office/word/2010/wordprocessingCanvas" xmlns:mo="http://schemas.microsoft.com/office/mac/office/2008/main" xmlns:mc="http://schemas.openxmlformats.org/markup-compatibility/2006" xmlns:mv="urn:schemas-microsoft-com:mac:vml" xmlns:o="urn:schemas-microsoft-com:office:office" xmlns:r="http://schemas.openxmlformats.org/officeDocument/2006/relationships" xmlns:m="http://schemas.openxmlformats.org/officeDocument/2006/math" xmlns:v="urn:schemas-microsoft-com:vml" xmlns:wp14="http://schemas.microsoft.com/office/word/2010/wordprocessingDrawing" xmlns:wp="http://schemas.openxmlformats.org/drawingml/2006/wordprocessingDrawing" xmlns:w10="urn:schemas-microsoft-com:office:word" xmlns:w="http://schemas.openxmlformats.org/wordprocessingml/2006/main" xmlns:w14="http://schemas.microsoft.com/office/word/2010/wordml" xmlns:wpg="http://schemas.microsoft.com/office/word/2010/wordprocessingGroup" xmlns:wpi="http://schemas.microsoft.com/office/word/2010/wordprocessingInk" xmlns:wne="http://schemas.microsoft.com/office/word/2006/wordml" xmlns:wps="http://schemas.microsoft.com/office/word/2010/wordprocessingShape" mc:Ignorable="w14 wp14">
   <w:endnote w:type="separator" w:id="-1">
     <w:p>
       <w:pPr>
@@ -250,7 +263,7 @@
 </file>
 
 <file path=word/footer1.xml><?xml version="1.0" encoding="utf-8"?>
-<w:ftr xmlns:wpc="http://schemas.microsoft.com/office/word/2010/wordprocessingCanvas" xmlns:cx="http://schemas.microsoft.com/office/drawing/2014/chartex" xmlns:cx1="http://schemas.microsoft.com/office/drawing/2015/9/8/chartex" xmlns:cx2="http://schemas.microsoft.com/office/drawing/2015/10/21/chartex" xmlns:cx3="http://schemas.microsoft.com/office/drawing/2016/5/9/chartex" xmlns:cx4="http://schemas.microsoft.com/office/drawing/2016/5/10/chartex" xmlns:cx5="http://schemas.microsoft.com/office/drawing/2016/5/11/chartex" xmlns:cx6="http://schemas.microsoft.com/office/drawing/2016/5/12/chartex" xmlns:cx7="http://schemas.microsoft.com/office/drawing/2016/5/13/chartex" xmlns:cx8="http://schemas.microsoft.com/office/drawing/2016/5/14/chartex" xmlns:mc="http://schemas.openxmlformats.org/markup-compatibility/2006" xmlns:aink="http://schemas.microsoft.com/office/drawing/2016/ink" xmlns:am3d="http://schemas.microsoft.com/office/drawing/2017/model3d" xmlns:o="urn:schemas-microsoft-com:office:office" xmlns:r="http://schemas.openxmlformats.org/officeDocument/2006/relationships" xmlns:m="http://schemas.openxmlformats.org/officeDocument/2006/math" xmlns:v="urn:schemas-microsoft-com:vml" xmlns:wp14="http://schemas.microsoft.com/office/word/2010/wordprocessingDrawing" xmlns:wp="http://schemas.openxmlformats.org/drawingml/2006/wordprocessingDrawing" xmlns:w10="urn:schemas-microsoft-com:office:word" xmlns:w="http://schemas.openxmlformats.org/wordprocessingml/2006/main" xmlns:w14="http://schemas.microsoft.com/office/word/2010/wordml" xmlns:w15="http://schemas.microsoft.com/office/word/2012/wordml" xmlns:w16cid="http://schemas.microsoft.com/office/word/2016/wordml/cid" xmlns:w16se="http://schemas.microsoft.com/office/word/2015/wordml/symex" xmlns:wpg="http://schemas.microsoft.com/office/word/2010/wordprocessingGroup" xmlns:wpi="http://schemas.microsoft.com/office/word/2010/wordprocessingInk" xmlns:wne="http://schemas.microsoft.com/office/word/2006/wordml" xmlns:wps="http://schemas.microsoft.com/office/word/2010/wordprocessingShape" mc:Ignorable="w14 w15 w16se w16cid wp14">
+<w:ftr xmlns:wpc="http://schemas.microsoft.com/office/word/2010/wordprocessingCanvas" xmlns:mo="http://schemas.microsoft.com/office/mac/office/2008/main" xmlns:mc="http://schemas.openxmlformats.org/markup-compatibility/2006" xmlns:mv="urn:schemas-microsoft-com:mac:vml" xmlns:o="urn:schemas-microsoft-com:office:office" xmlns:r="http://schemas.openxmlformats.org/officeDocument/2006/relationships" xmlns:m="http://schemas.openxmlformats.org/officeDocument/2006/math" xmlns:v="urn:schemas-microsoft-com:vml" xmlns:wp14="http://schemas.microsoft.com/office/word/2010/wordprocessingDrawing" xmlns:wp="http://schemas.openxmlformats.org/drawingml/2006/wordprocessingDrawing" xmlns:w10="urn:schemas-microsoft-com:office:word" xmlns:w="http://schemas.openxmlformats.org/wordprocessingml/2006/main" xmlns:w14="http://schemas.microsoft.com/office/word/2010/wordml" xmlns:wpg="http://schemas.microsoft.com/office/word/2010/wordprocessingGroup" xmlns:wpi="http://schemas.microsoft.com/office/word/2010/wordprocessingInk" xmlns:wne="http://schemas.microsoft.com/office/word/2006/wordml" xmlns:wps="http://schemas.microsoft.com/office/word/2010/wordprocessingShape" mc:Ignorable="w14 wp14">
   <w:sdt>
     <w:sdtPr>
       <w:id w:val="2143839711"/>
@@ -268,7 +281,7 @@
     <w:sdtContent>
       <w:p>
         <w:pPr>
-          <w:pStyle w:val="Footer"/>
+          <w:pStyle w:val="Fuzeile"/>
           <w:pBdr>
             <w:top w:val="single" w:sz="4" w:space="1" w:color="D9D9D9" w:themeColor="background1" w:themeShade="D9"/>
           </w:pBdr>
@@ -324,14 +337,14 @@
   </w:sdt>
   <w:p>
     <w:pPr>
-      <w:pStyle w:val="Footer"/>
+      <w:pStyle w:val="Fuzeile"/>
     </w:pPr>
   </w:p>
 </w:ftr>
 </file>
 
 <file path=word/footnotes.xml><?xml version="1.0" encoding="utf-8"?>
-<w:footnotes xmlns:wpc="http://schemas.microsoft.com/office/word/2010/wordprocessingCanvas" xmlns:cx="http://schemas.microsoft.com/office/drawing/2014/chartex" xmlns:cx1="http://schemas.microsoft.com/office/drawing/2015/9/8/chartex" xmlns:cx2="http://schemas.microsoft.com/office/drawing/2015/10/21/chartex" xmlns:cx3="http://schemas.microsoft.com/office/drawing/2016/5/9/chartex" xmlns:cx4="http://schemas.microsoft.com/office/drawing/2016/5/10/chartex" xmlns:cx5="http://schemas.microsoft.com/office/drawing/2016/5/11/chartex" xmlns:cx6="http://schemas.microsoft.com/office/drawing/2016/5/12/chartex" xmlns:cx7="http://schemas.microsoft.com/office/drawing/2016/5/13/chartex" xmlns:cx8="http://schemas.microsoft.com/office/drawing/2016/5/14/chartex" xmlns:mc="http://schemas.openxmlformats.org/markup-compatibility/2006" xmlns:aink="http://schemas.microsoft.com/office/drawing/2016/ink" xmlns:am3d="http://schemas.microsoft.com/office/drawing/2017/model3d" xmlns:o="urn:schemas-microsoft-com:office:office" xmlns:r="http://schemas.openxmlformats.org/officeDocument/2006/relationships" xmlns:m="http://schemas.openxmlformats.org/officeDocument/2006/math" xmlns:v="urn:schemas-microsoft-com:vml" xmlns:wp14="http://schemas.microsoft.com/office/word/2010/wordprocessingDrawing" xmlns:wp="http://schemas.openxmlformats.org/drawingml/2006/wordprocessingDrawing" xmlns:w10="urn:schemas-microsoft-com:office:word" xmlns:w="http://schemas.openxmlformats.org/wordprocessingml/2006/main" xmlns:w14="http://schemas.microsoft.com/office/word/2010/wordml" xmlns:w15="http://schemas.microsoft.com/office/word/2012/wordml" xmlns:w16cid="http://schemas.microsoft.com/office/word/2016/wordml/cid" xmlns:w16se="http://schemas.microsoft.com/office/word/2015/wordml/symex" xmlns:wpg="http://schemas.microsoft.com/office/word/2010/wordprocessingGroup" xmlns:wpi="http://schemas.microsoft.com/office/word/2010/wordprocessingInk" xmlns:wne="http://schemas.microsoft.com/office/word/2006/wordml" xmlns:wps="http://schemas.microsoft.com/office/word/2010/wordprocessingShape" mc:Ignorable="w14 w15 w16se w16cid wp14">
+<w:footnotes xmlns:wpc="http://schemas.microsoft.com/office/word/2010/wordprocessingCanvas" xmlns:mo="http://schemas.microsoft.com/office/mac/office/2008/main" xmlns:mc="http://schemas.openxmlformats.org/markup-compatibility/2006" xmlns:mv="urn:schemas-microsoft-com:mac:vml" xmlns:o="urn:schemas-microsoft-com:office:office" xmlns:r="http://schemas.openxmlformats.org/officeDocument/2006/relationships" xmlns:m="http://schemas.openxmlformats.org/officeDocument/2006/math" xmlns:v="urn:schemas-microsoft-com:vml" xmlns:wp14="http://schemas.microsoft.com/office/word/2010/wordprocessingDrawing" xmlns:wp="http://schemas.openxmlformats.org/drawingml/2006/wordprocessingDrawing" xmlns:w10="urn:schemas-microsoft-com:office:word" xmlns:w="http://schemas.openxmlformats.org/wordprocessingml/2006/main" xmlns:w14="http://schemas.microsoft.com/office/word/2010/wordml" xmlns:wpg="http://schemas.microsoft.com/office/word/2010/wordprocessingGroup" xmlns:wpi="http://schemas.microsoft.com/office/word/2010/wordprocessingInk" xmlns:wne="http://schemas.microsoft.com/office/word/2006/wordml" xmlns:wps="http://schemas.microsoft.com/office/word/2010/wordprocessingShape" mc:Ignorable="w14 wp14">
   <w:footnote w:type="separator" w:id="-1">
     <w:p>
       <w:pPr>
@@ -356,10 +369,10 @@
 </file>
 
 <file path=word/header1.xml><?xml version="1.0" encoding="utf-8"?>
-<w:hdr xmlns:wpc="http://schemas.microsoft.com/office/word/2010/wordprocessingCanvas" xmlns:cx="http://schemas.microsoft.com/office/drawing/2014/chartex" xmlns:cx1="http://schemas.microsoft.com/office/drawing/2015/9/8/chartex" xmlns:cx2="http://schemas.microsoft.com/office/drawing/2015/10/21/chartex" xmlns:cx3="http://schemas.microsoft.com/office/drawing/2016/5/9/chartex" xmlns:cx4="http://schemas.microsoft.com/office/drawing/2016/5/10/chartex" xmlns:cx5="http://schemas.microsoft.com/office/drawing/2016/5/11/chartex" xmlns:cx6="http://schemas.microsoft.com/office/drawing/2016/5/12/chartex" xmlns:cx7="http://schemas.microsoft.com/office/drawing/2016/5/13/chartex" xmlns:cx8="http://schemas.microsoft.com/office/drawing/2016/5/14/chartex" xmlns:mc="http://schemas.openxmlformats.org/markup-compatibility/2006" xmlns:aink="http://schemas.microsoft.com/office/drawing/2016/ink" xmlns:am3d="http://schemas.microsoft.com/office/drawing/2017/model3d" xmlns:o="urn:schemas-microsoft-com:office:office" xmlns:r="http://schemas.openxmlformats.org/officeDocument/2006/relationships" xmlns:m="http://schemas.openxmlformats.org/officeDocument/2006/math" xmlns:v="urn:schemas-microsoft-com:vml" xmlns:wp14="http://schemas.microsoft.com/office/word/2010/wordprocessingDrawing" xmlns:wp="http://schemas.openxmlformats.org/drawingml/2006/wordprocessingDrawing" xmlns:w10="urn:schemas-microsoft-com:office:word" xmlns:w="http://schemas.openxmlformats.org/wordprocessingml/2006/main" xmlns:w14="http://schemas.microsoft.com/office/word/2010/wordml" xmlns:w15="http://schemas.microsoft.com/office/word/2012/wordml" xmlns:w16cid="http://schemas.microsoft.com/office/word/2016/wordml/cid" xmlns:w16se="http://schemas.microsoft.com/office/word/2015/wordml/symex" xmlns:wpg="http://schemas.microsoft.com/office/word/2010/wordprocessingGroup" xmlns:wpi="http://schemas.microsoft.com/office/word/2010/wordprocessingInk" xmlns:wne="http://schemas.microsoft.com/office/word/2006/wordml" xmlns:wps="http://schemas.microsoft.com/office/word/2010/wordprocessingShape" mc:Ignorable="w14 w15 w16se w16cid wp14">
+<w:hdr xmlns:wpc="http://schemas.microsoft.com/office/word/2010/wordprocessingCanvas" xmlns:mo="http://schemas.microsoft.com/office/mac/office/2008/main" xmlns:mc="http://schemas.openxmlformats.org/markup-compatibility/2006" xmlns:mv="urn:schemas-microsoft-com:mac:vml" xmlns:o="urn:schemas-microsoft-com:office:office" xmlns:r="http://schemas.openxmlformats.org/officeDocument/2006/relationships" xmlns:m="http://schemas.openxmlformats.org/officeDocument/2006/math" xmlns:v="urn:schemas-microsoft-com:vml" xmlns:wp14="http://schemas.microsoft.com/office/word/2010/wordprocessingDrawing" xmlns:wp="http://schemas.openxmlformats.org/drawingml/2006/wordprocessingDrawing" xmlns:w10="urn:schemas-microsoft-com:office:word" xmlns:w="http://schemas.openxmlformats.org/wordprocessingml/2006/main" xmlns:w14="http://schemas.microsoft.com/office/word/2010/wordml" xmlns:wpg="http://schemas.microsoft.com/office/word/2010/wordprocessingGroup" xmlns:wpi="http://schemas.microsoft.com/office/word/2010/wordprocessingInk" xmlns:wne="http://schemas.microsoft.com/office/word/2006/wordml" xmlns:wps="http://schemas.microsoft.com/office/word/2010/wordprocessingShape" mc:Ignorable="w14 wp14">
   <w:p>
     <w:pPr>
-      <w:pStyle w:val="Header"/>
+      <w:pStyle w:val="Kopfzeile"/>
       <w:rPr>
         <w:color w:val="002060"/>
       </w:rPr>
@@ -393,8 +406,8 @@
 </file>
 
 <file path=word/numbering.xml><?xml version="1.0" encoding="utf-8"?>
-<w:numbering xmlns:wpc="http://schemas.microsoft.com/office/word/2010/wordprocessingCanvas" xmlns:cx="http://schemas.microsoft.com/office/drawing/2014/chartex" xmlns:cx1="http://schemas.microsoft.com/office/drawing/2015/9/8/chartex" xmlns:cx2="http://schemas.microsoft.com/office/drawing/2015/10/21/chartex" xmlns:cx3="http://schemas.microsoft.com/office/drawing/2016/5/9/chartex" xmlns:cx4="http://schemas.microsoft.com/office/drawing/2016/5/10/chartex" xmlns:cx5="http://schemas.microsoft.com/office/drawing/2016/5/11/chartex" xmlns:cx6="http://schemas.microsoft.com/office/drawing/2016/5/12/chartex" xmlns:cx7="http://schemas.microsoft.com/office/drawing/2016/5/13/chartex" xmlns:cx8="http://schemas.microsoft.com/office/drawing/2016/5/14/chartex" xmlns:mc="http://schemas.openxmlformats.org/markup-compatibility/2006" xmlns:aink="http://schemas.microsoft.com/office/drawing/2016/ink" xmlns:am3d="http://schemas.microsoft.com/office/drawing/2017/model3d" xmlns:o="urn:schemas-microsoft-com:office:office" xmlns:r="http://schemas.openxmlformats.org/officeDocument/2006/relationships" xmlns:m="http://schemas.openxmlformats.org/officeDocument/2006/math" xmlns:v="urn:schemas-microsoft-com:vml" xmlns:wp14="http://schemas.microsoft.com/office/word/2010/wordprocessingDrawing" xmlns:wp="http://schemas.openxmlformats.org/drawingml/2006/wordprocessingDrawing" xmlns:w10="urn:schemas-microsoft-com:office:word" xmlns:w="http://schemas.openxmlformats.org/wordprocessingml/2006/main" xmlns:w14="http://schemas.microsoft.com/office/word/2010/wordml" xmlns:w15="http://schemas.microsoft.com/office/word/2012/wordml" xmlns:w16cid="http://schemas.microsoft.com/office/word/2016/wordml/cid" xmlns:w16se="http://schemas.microsoft.com/office/word/2015/wordml/symex" xmlns:wpg="http://schemas.microsoft.com/office/word/2010/wordprocessingGroup" xmlns:wpi="http://schemas.microsoft.com/office/word/2010/wordprocessingInk" xmlns:wne="http://schemas.microsoft.com/office/word/2006/wordml" xmlns:wps="http://schemas.microsoft.com/office/word/2010/wordprocessingShape" mc:Ignorable="w14 w15 w16se w16cid wp14">
-  <w:abstractNum w:abstractNumId="0" w15:restartNumberingAfterBreak="0">
+<w:numbering xmlns:wpc="http://schemas.microsoft.com/office/word/2010/wordprocessingCanvas" xmlns:mo="http://schemas.microsoft.com/office/mac/office/2008/main" xmlns:mc="http://schemas.openxmlformats.org/markup-compatibility/2006" xmlns:mv="urn:schemas-microsoft-com:mac:vml" xmlns:o="urn:schemas-microsoft-com:office:office" xmlns:r="http://schemas.openxmlformats.org/officeDocument/2006/relationships" xmlns:m="http://schemas.openxmlformats.org/officeDocument/2006/math" xmlns:v="urn:schemas-microsoft-com:vml" xmlns:wp14="http://schemas.microsoft.com/office/word/2010/wordprocessingDrawing" xmlns:wp="http://schemas.openxmlformats.org/drawingml/2006/wordprocessingDrawing" xmlns:w10="urn:schemas-microsoft-com:office:word" xmlns:w="http://schemas.openxmlformats.org/wordprocessingml/2006/main" xmlns:w14="http://schemas.microsoft.com/office/word/2010/wordml" xmlns:wpg="http://schemas.microsoft.com/office/word/2010/wordprocessingGroup" xmlns:wpi="http://schemas.microsoft.com/office/word/2010/wordprocessingInk" xmlns:wne="http://schemas.microsoft.com/office/word/2006/wordml" xmlns:wps="http://schemas.microsoft.com/office/word/2010/wordprocessingShape" mc:Ignorable="w14 wp14">
+  <w:abstractNum w:abstractNumId="0">
     <w:nsid w:val="2BD53674"/>
     <w:multiLevelType w:val="hybridMultilevel"/>
     <w:tmpl w:val="9A121C70"/>
@@ -507,7 +520,7 @@
       </w:rPr>
     </w:lvl>
   </w:abstractNum>
-  <w:abstractNum w:abstractNumId="1" w15:restartNumberingAfterBreak="0">
+  <w:abstractNum w:abstractNumId="1">
     <w:nsid w:val="61293F55"/>
     <w:multiLevelType w:val="hybridMultilevel"/>
     <w:tmpl w:val="B538B370"/>
@@ -620,7 +633,7 @@
       </w:rPr>
     </w:lvl>
   </w:abstractNum>
-  <w:abstractNum w:abstractNumId="2" w15:restartNumberingAfterBreak="0">
+  <w:abstractNum w:abstractNumId="2">
     <w:nsid w:val="68392736"/>
     <w:multiLevelType w:val="hybridMultilevel"/>
     <w:tmpl w:val="F2346302"/>
@@ -706,14 +719,14 @@
       </w:pPr>
     </w:lvl>
   </w:abstractNum>
-  <w:abstractNum w:abstractNumId="3" w15:restartNumberingAfterBreak="0">
+  <w:abstractNum w:abstractNumId="3">
     <w:nsid w:val="79A1583A"/>
     <w:multiLevelType w:val="multilevel"/>
     <w:tmpl w:val="40090025"/>
     <w:lvl w:ilvl="0">
       <w:start w:val="1"/>
       <w:numFmt w:val="decimal"/>
-      <w:pStyle w:val="Heading1"/>
+      <w:pStyle w:val="berschrift1"/>
       <w:lvlText w:val="%1"/>
       <w:lvlJc w:val="left"/>
       <w:pPr>
@@ -723,7 +736,7 @@
     <w:lvl w:ilvl="1">
       <w:start w:val="1"/>
       <w:numFmt w:val="decimal"/>
-      <w:pStyle w:val="Heading2"/>
+      <w:pStyle w:val="berschrift2"/>
       <w:lvlText w:val="%1.%2"/>
       <w:lvlJc w:val="left"/>
       <w:pPr>
@@ -733,7 +746,7 @@
     <w:lvl w:ilvl="2">
       <w:start w:val="1"/>
       <w:numFmt w:val="decimal"/>
-      <w:pStyle w:val="Heading3"/>
+      <w:pStyle w:val="berschrift3"/>
       <w:lvlText w:val="%1.%2.%3"/>
       <w:lvlJc w:val="left"/>
       <w:pPr>
@@ -743,7 +756,7 @@
     <w:lvl w:ilvl="3">
       <w:start w:val="1"/>
       <w:numFmt w:val="decimal"/>
-      <w:pStyle w:val="Heading4"/>
+      <w:pStyle w:val="berschrift4"/>
       <w:lvlText w:val="%1.%2.%3.%4"/>
       <w:lvlJc w:val="left"/>
       <w:pPr>
@@ -753,7 +766,7 @@
     <w:lvl w:ilvl="4">
       <w:start w:val="1"/>
       <w:numFmt w:val="decimal"/>
-      <w:pStyle w:val="Heading5"/>
+      <w:pStyle w:val="berschrift5"/>
       <w:lvlText w:val="%1.%2.%3.%4.%5"/>
       <w:lvlJc w:val="left"/>
       <w:pPr>
@@ -763,7 +776,7 @@
     <w:lvl w:ilvl="5">
       <w:start w:val="1"/>
       <w:numFmt w:val="decimal"/>
-      <w:pStyle w:val="Heading6"/>
+      <w:pStyle w:val="berschrift6"/>
       <w:lvlText w:val="%1.%2.%3.%4.%5.%6"/>
       <w:lvlJc w:val="left"/>
       <w:pPr>
@@ -773,7 +786,7 @@
     <w:lvl w:ilvl="6">
       <w:start w:val="1"/>
       <w:numFmt w:val="decimal"/>
-      <w:pStyle w:val="Heading7"/>
+      <w:pStyle w:val="berschrift7"/>
       <w:lvlText w:val="%1.%2.%3.%4.%5.%6.%7"/>
       <w:lvlJc w:val="left"/>
       <w:pPr>
@@ -783,7 +796,7 @@
     <w:lvl w:ilvl="7">
       <w:start w:val="1"/>
       <w:numFmt w:val="decimal"/>
-      <w:pStyle w:val="Heading8"/>
+      <w:pStyle w:val="berschrift8"/>
       <w:lvlText w:val="%1.%2.%3.%4.%5.%6.%7.%8"/>
       <w:lvlJc w:val="left"/>
       <w:pPr>
@@ -793,7 +806,7 @@
     <w:lvl w:ilvl="8">
       <w:start w:val="1"/>
       <w:numFmt w:val="decimal"/>
-      <w:pStyle w:val="Heading9"/>
+      <w:pStyle w:val="berschrift9"/>
       <w:lvlText w:val="%1.%2.%3.%4.%5.%6.%7.%8.%9"/>
       <w:lvlJc w:val="left"/>
       <w:pPr>
@@ -820,7 +833,7 @@
 </file>
 
 <file path=word/styles.xml><?xml version="1.0" encoding="utf-8"?>
-<w:styles xmlns:mc="http://schemas.openxmlformats.org/markup-compatibility/2006" xmlns:r="http://schemas.openxmlformats.org/officeDocument/2006/relationships" xmlns:w="http://schemas.openxmlformats.org/wordprocessingml/2006/main" xmlns:w14="http://schemas.microsoft.com/office/word/2010/wordml" xmlns:w15="http://schemas.microsoft.com/office/word/2012/wordml" xmlns:w16cid="http://schemas.microsoft.com/office/word/2016/wordml/cid" xmlns:w16se="http://schemas.microsoft.com/office/word/2015/wordml/symex" mc:Ignorable="w14 w15 w16se w16cid">
+<w:styles xmlns:mc="http://schemas.openxmlformats.org/markup-compatibility/2006" xmlns:r="http://schemas.openxmlformats.org/officeDocument/2006/relationships" xmlns:w="http://schemas.openxmlformats.org/wordprocessingml/2006/main" xmlns:w14="http://schemas.microsoft.com/office/word/2010/wordml" mc:Ignorable="w14">
   <w:docDefaults>
     <w:rPrDefault>
       <w:rPr>
@@ -836,392 +849,163 @@
       </w:pPr>
     </w:pPrDefault>
   </w:docDefaults>
-  <w:latentStyles w:defLockedState="0" w:defUIPriority="99" w:defSemiHidden="0" w:defUnhideWhenUsed="0" w:defQFormat="0" w:count="375">
-    <w:lsdException w:name="Normal" w:uiPriority="0" w:qFormat="1"/>
-    <w:lsdException w:name="heading 1" w:uiPriority="9" w:qFormat="1"/>
-    <w:lsdException w:name="heading 2" w:semiHidden="1" w:uiPriority="9" w:unhideWhenUsed="1" w:qFormat="1"/>
-    <w:lsdException w:name="heading 3" w:semiHidden="1" w:uiPriority="9" w:unhideWhenUsed="1" w:qFormat="1"/>
-    <w:lsdException w:name="heading 4" w:semiHidden="1" w:uiPriority="9" w:unhideWhenUsed="1" w:qFormat="1"/>
-    <w:lsdException w:name="heading 5" w:semiHidden="1" w:uiPriority="9" w:unhideWhenUsed="1" w:qFormat="1"/>
-    <w:lsdException w:name="heading 6" w:semiHidden="1" w:uiPriority="9" w:unhideWhenUsed="1" w:qFormat="1"/>
-    <w:lsdException w:name="heading 7" w:semiHidden="1" w:uiPriority="9" w:unhideWhenUsed="1" w:qFormat="1"/>
-    <w:lsdException w:name="heading 8" w:semiHidden="1" w:uiPriority="9" w:unhideWhenUsed="1" w:qFormat="1"/>
-    <w:lsdException w:name="heading 9" w:semiHidden="1" w:uiPriority="9" w:unhideWhenUsed="1" w:qFormat="1"/>
-    <w:lsdException w:name="index 1" w:semiHidden="1" w:unhideWhenUsed="1"/>
-    <w:lsdException w:name="index 2" w:semiHidden="1" w:unhideWhenUsed="1"/>
-    <w:lsdException w:name="index 3" w:semiHidden="1" w:unhideWhenUsed="1"/>
-    <w:lsdException w:name="index 4" w:semiHidden="1" w:unhideWhenUsed="1"/>
-    <w:lsdException w:name="index 5" w:semiHidden="1" w:unhideWhenUsed="1"/>
-    <w:lsdException w:name="index 6" w:semiHidden="1" w:unhideWhenUsed="1"/>
-    <w:lsdException w:name="index 7" w:semiHidden="1" w:unhideWhenUsed="1"/>
-    <w:lsdException w:name="index 8" w:semiHidden="1" w:unhideWhenUsed="1"/>
-    <w:lsdException w:name="index 9" w:semiHidden="1" w:unhideWhenUsed="1"/>
-    <w:lsdException w:name="toc 1" w:semiHidden="1" w:uiPriority="39" w:unhideWhenUsed="1"/>
-    <w:lsdException w:name="toc 2" w:semiHidden="1" w:uiPriority="39" w:unhideWhenUsed="1"/>
-    <w:lsdException w:name="toc 3" w:semiHidden="1" w:uiPriority="39" w:unhideWhenUsed="1"/>
-    <w:lsdException w:name="toc 4" w:semiHidden="1" w:uiPriority="39" w:unhideWhenUsed="1"/>
-    <w:lsdException w:name="toc 5" w:semiHidden="1" w:uiPriority="39" w:unhideWhenUsed="1"/>
-    <w:lsdException w:name="toc 6" w:semiHidden="1" w:uiPriority="39" w:unhideWhenUsed="1"/>
-    <w:lsdException w:name="toc 7" w:semiHidden="1" w:uiPriority="39" w:unhideWhenUsed="1"/>
-    <w:lsdException w:name="toc 8" w:semiHidden="1" w:uiPriority="39" w:unhideWhenUsed="1"/>
-    <w:lsdException w:name="toc 9" w:semiHidden="1" w:uiPriority="39" w:unhideWhenUsed="1"/>
-    <w:lsdException w:name="Normal Indent" w:semiHidden="1" w:unhideWhenUsed="1"/>
-    <w:lsdException w:name="footnote text" w:semiHidden="1" w:unhideWhenUsed="1"/>
-    <w:lsdException w:name="annotation text" w:semiHidden="1" w:unhideWhenUsed="1"/>
-    <w:lsdException w:name="header" w:semiHidden="1" w:unhideWhenUsed="1"/>
-    <w:lsdException w:name="footer" w:semiHidden="1" w:unhideWhenUsed="1"/>
-    <w:lsdException w:name="index heading" w:semiHidden="1" w:unhideWhenUsed="1"/>
-    <w:lsdException w:name="caption" w:semiHidden="1" w:uiPriority="35" w:unhideWhenUsed="1" w:qFormat="1"/>
-    <w:lsdException w:name="table of figures" w:semiHidden="1" w:unhideWhenUsed="1"/>
-    <w:lsdException w:name="envelope address" w:semiHidden="1" w:unhideWhenUsed="1"/>
-    <w:lsdException w:name="envelope return" w:semiHidden="1" w:unhideWhenUsed="1"/>
-    <w:lsdException w:name="footnote reference" w:semiHidden="1" w:unhideWhenUsed="1"/>
-    <w:lsdException w:name="annotation reference" w:semiHidden="1" w:unhideWhenUsed="1"/>
-    <w:lsdException w:name="line number" w:semiHidden="1" w:unhideWhenUsed="1"/>
-    <w:lsdException w:name="page number" w:semiHidden="1" w:unhideWhenUsed="1"/>
-    <w:lsdException w:name="endnote reference" w:semiHidden="1" w:unhideWhenUsed="1"/>
-    <w:lsdException w:name="endnote text" w:semiHidden="1" w:unhideWhenUsed="1"/>
-    <w:lsdException w:name="table of authorities" w:semiHidden="1" w:unhideWhenUsed="1"/>
-    <w:lsdException w:name="macro" w:semiHidden="1" w:unhideWhenUsed="1"/>
-    <w:lsdException w:name="toa heading" w:semiHidden="1" w:unhideWhenUsed="1"/>
-    <w:lsdException w:name="List" w:semiHidden="1" w:unhideWhenUsed="1"/>
-    <w:lsdException w:name="List Bullet" w:semiHidden="1" w:unhideWhenUsed="1"/>
-    <w:lsdException w:name="List Number" w:semiHidden="1" w:unhideWhenUsed="1"/>
-    <w:lsdException w:name="List 2" w:semiHidden="1" w:unhideWhenUsed="1"/>
-    <w:lsdException w:name="List 3" w:semiHidden="1" w:unhideWhenUsed="1"/>
-    <w:lsdException w:name="List 4" w:semiHidden="1" w:unhideWhenUsed="1"/>
-    <w:lsdException w:name="List 5" w:semiHidden="1" w:unhideWhenUsed="1"/>
-    <w:lsdException w:name="List Bullet 2" w:semiHidden="1" w:unhideWhenUsed="1"/>
-    <w:lsdException w:name="List Bullet 3" w:semiHidden="1" w:unhideWhenUsed="1"/>
-    <w:lsdException w:name="List Bullet 4" w:semiHidden="1" w:unhideWhenUsed="1"/>
-    <w:lsdException w:name="List Bullet 5" w:semiHidden="1" w:unhideWhenUsed="1"/>
-    <w:lsdException w:name="List Number 2" w:semiHidden="1" w:unhideWhenUsed="1"/>
-    <w:lsdException w:name="List Number 3" w:semiHidden="1" w:unhideWhenUsed="1"/>
-    <w:lsdException w:name="List Number 4" w:semiHidden="1" w:unhideWhenUsed="1"/>
-    <w:lsdException w:name="List Number 5" w:semiHidden="1" w:unhideWhenUsed="1"/>
-    <w:lsdException w:name="Title" w:uiPriority="10" w:qFormat="1"/>
-    <w:lsdException w:name="Closing" w:semiHidden="1" w:unhideWhenUsed="1"/>
-    <w:lsdException w:name="Signature" w:semiHidden="1" w:unhideWhenUsed="1"/>
-    <w:lsdException w:name="Default Paragraph Font" w:semiHidden="1" w:uiPriority="1" w:unhideWhenUsed="1"/>
-    <w:lsdException w:name="Body Text" w:semiHidden="1" w:unhideWhenUsed="1"/>
-    <w:lsdException w:name="Body Text Indent" w:semiHidden="1" w:unhideWhenUsed="1"/>
-    <w:lsdException w:name="List Continue" w:semiHidden="1" w:unhideWhenUsed="1"/>
-    <w:lsdException w:name="List Continue 2" w:semiHidden="1" w:unhideWhenUsed="1"/>
-    <w:lsdException w:name="List Continue 3" w:semiHidden="1" w:unhideWhenUsed="1"/>
-    <w:lsdException w:name="List Continue 4" w:semiHidden="1" w:unhideWhenUsed="1"/>
-    <w:lsdException w:name="List Continue 5" w:semiHidden="1" w:unhideWhenUsed="1"/>
-    <w:lsdException w:name="Message Header" w:semiHidden="1" w:unhideWhenUsed="1"/>
-    <w:lsdException w:name="Subtitle" w:uiPriority="11" w:qFormat="1"/>
-    <w:lsdException w:name="Salutation" w:semiHidden="1" w:unhideWhenUsed="1"/>
-    <w:lsdException w:name="Date" w:semiHidden="1" w:unhideWhenUsed="1"/>
-    <w:lsdException w:name="Body Text First Indent" w:semiHidden="1" w:unhideWhenUsed="1"/>
-    <w:lsdException w:name="Body Text First Indent 2" w:semiHidden="1" w:unhideWhenUsed="1"/>
-    <w:lsdException w:name="Note Heading" w:semiHidden="1" w:unhideWhenUsed="1"/>
-    <w:lsdException w:name="Body Text 2" w:semiHidden="1" w:unhideWhenUsed="1"/>
-    <w:lsdException w:name="Body Text 3" w:semiHidden="1" w:unhideWhenUsed="1"/>
-    <w:lsdException w:name="Body Text Indent 2" w:semiHidden="1" w:unhideWhenUsed="1"/>
-    <w:lsdException w:name="Body Text Indent 3" w:semiHidden="1" w:unhideWhenUsed="1"/>
-    <w:lsdException w:name="Block Text" w:semiHidden="1" w:unhideWhenUsed="1"/>
-    <w:lsdException w:name="Hyperlink" w:semiHidden="1" w:unhideWhenUsed="1"/>
-    <w:lsdException w:name="FollowedHyperlink" w:semiHidden="1" w:unhideWhenUsed="1"/>
-    <w:lsdException w:name="Strong" w:uiPriority="22" w:qFormat="1"/>
-    <w:lsdException w:name="Emphasis" w:uiPriority="20" w:qFormat="1"/>
-    <w:lsdException w:name="Document Map" w:semiHidden="1" w:unhideWhenUsed="1"/>
-    <w:lsdException w:name="Plain Text" w:semiHidden="1" w:unhideWhenUsed="1"/>
-    <w:lsdException w:name="E-mail Signature" w:semiHidden="1" w:unhideWhenUsed="1"/>
-    <w:lsdException w:name="HTML Top of Form" w:semiHidden="1" w:unhideWhenUsed="1"/>
-    <w:lsdException w:name="HTML Bottom of Form" w:semiHidden="1" w:unhideWhenUsed="1"/>
-    <w:lsdException w:name="Normal (Web)" w:semiHidden="1" w:unhideWhenUsed="1"/>
-    <w:lsdException w:name="HTML Acronym" w:semiHidden="1" w:unhideWhenUsed="1"/>
-    <w:lsdException w:name="HTML Address" w:semiHidden="1" w:unhideWhenUsed="1"/>
-    <w:lsdException w:name="HTML Cite" w:semiHidden="1" w:unhideWhenUsed="1"/>
-    <w:lsdException w:name="HTML Code" w:semiHidden="1" w:unhideWhenUsed="1"/>
-    <w:lsdException w:name="HTML Definition" w:semiHidden="1" w:unhideWhenUsed="1"/>
-    <w:lsdException w:name="HTML Keyboard" w:semiHidden="1" w:unhideWhenUsed="1"/>
-    <w:lsdException w:name="HTML Preformatted" w:semiHidden="1" w:unhideWhenUsed="1"/>
-    <w:lsdException w:name="HTML Sample" w:semiHidden="1" w:unhideWhenUsed="1"/>
-    <w:lsdException w:name="HTML Typewriter" w:semiHidden="1" w:unhideWhenUsed="1"/>
-    <w:lsdException w:name="HTML Variable" w:semiHidden="1" w:unhideWhenUsed="1"/>
-    <w:lsdException w:name="Normal Table" w:semiHidden="1" w:unhideWhenUsed="1"/>
-    <w:lsdException w:name="annotation subject" w:semiHidden="1" w:unhideWhenUsed="1"/>
-    <w:lsdException w:name="No List" w:semiHidden="1" w:unhideWhenUsed="1"/>
-    <w:lsdException w:name="Outline List 1" w:semiHidden="1" w:unhideWhenUsed="1"/>
-    <w:lsdException w:name="Outline List 2" w:semiHidden="1" w:unhideWhenUsed="1"/>
-    <w:lsdException w:name="Outline List 3" w:semiHidden="1" w:unhideWhenUsed="1"/>
-    <w:lsdException w:name="Table Simple 1" w:semiHidden="1" w:unhideWhenUsed="1"/>
-    <w:lsdException w:name="Table Simple 2" w:semiHidden="1" w:unhideWhenUsed="1"/>
-    <w:lsdException w:name="Table Simple 3" w:semiHidden="1" w:unhideWhenUsed="1"/>
-    <w:lsdException w:name="Table Classic 1" w:semiHidden="1" w:unhideWhenUsed="1"/>
-    <w:lsdException w:name="Table Classic 2" w:semiHidden="1" w:unhideWhenUsed="1"/>
-    <w:lsdException w:name="Table Classic 3" w:semiHidden="1" w:unhideWhenUsed="1"/>
-    <w:lsdException w:name="Table Classic 4" w:semiHidden="1" w:unhideWhenUsed="1"/>
-    <w:lsdException w:name="Table Colorful 1" w:semiHidden="1" w:unhideWhenUsed="1"/>
-    <w:lsdException w:name="Table Colorful 2" w:semiHidden="1" w:unhideWhenUsed="1"/>
-    <w:lsdException w:name="Table Colorful 3" w:semiHidden="1" w:unhideWhenUsed="1"/>
-    <w:lsdException w:name="Table Columns 1" w:semiHidden="1" w:unhideWhenUsed="1"/>
-    <w:lsdException w:name="Table Columns 2" w:semiHidden="1" w:unhideWhenUsed="1"/>
-    <w:lsdException w:name="Table Columns 3" w:semiHidden="1" w:unhideWhenUsed="1"/>
-    <w:lsdException w:name="Table Columns 4" w:semiHidden="1" w:unhideWhenUsed="1"/>
-    <w:lsdException w:name="Table Columns 5" w:semiHidden="1" w:unhideWhenUsed="1"/>
-    <w:lsdException w:name="Table Grid 1" w:semiHidden="1" w:unhideWhenUsed="1"/>
-    <w:lsdException w:name="Table Grid 2" w:semiHidden="1" w:unhideWhenUsed="1"/>
-    <w:lsdException w:name="Table Grid 3" w:semiHidden="1" w:unhideWhenUsed="1"/>
-    <w:lsdException w:name="Table Grid 4" w:semiHidden="1" w:unhideWhenUsed="1"/>
-    <w:lsdException w:name="Table Grid 5" w:semiHidden="1" w:unhideWhenUsed="1"/>
-    <w:lsdException w:name="Table Grid 6" w:semiHidden="1" w:unhideWhenUsed="1"/>
-    <w:lsdException w:name="Table Grid 7" w:semiHidden="1" w:unhideWhenUsed="1"/>
-    <w:lsdException w:name="Table Grid 8" w:semiHidden="1" w:unhideWhenUsed="1"/>
-    <w:lsdException w:name="Table List 1" w:semiHidden="1" w:unhideWhenUsed="1"/>
-    <w:lsdException w:name="Table List 2" w:semiHidden="1" w:unhideWhenUsed="1"/>
-    <w:lsdException w:name="Table List 3" w:semiHidden="1" w:unhideWhenUsed="1"/>
-    <w:lsdException w:name="Table List 4" w:semiHidden="1" w:unhideWhenUsed="1"/>
-    <w:lsdException w:name="Table List 5" w:semiHidden="1" w:unhideWhenUsed="1"/>
-    <w:lsdException w:name="Table List 6" w:semiHidden="1" w:unhideWhenUsed="1"/>
-    <w:lsdException w:name="Table List 7" w:semiHidden="1" w:unhideWhenUsed="1"/>
-    <w:lsdException w:name="Table List 8" w:semiHidden="1" w:unhideWhenUsed="1"/>
-    <w:lsdException w:name="Table 3D effects 1" w:semiHidden="1" w:unhideWhenUsed="1"/>
-    <w:lsdException w:name="Table 3D effects 2" w:semiHidden="1" w:unhideWhenUsed="1"/>
-    <w:lsdException w:name="Table 3D effects 3" w:semiHidden="1" w:unhideWhenUsed="1"/>
-    <w:lsdException w:name="Table Contemporary" w:semiHidden="1" w:unhideWhenUsed="1"/>
-    <w:lsdException w:name="Table Elegant" w:semiHidden="1" w:unhideWhenUsed="1"/>
-    <w:lsdException w:name="Table Professional" w:semiHidden="1" w:unhideWhenUsed="1"/>
-    <w:lsdException w:name="Table Subtle 1" w:semiHidden="1" w:unhideWhenUsed="1"/>
-    <w:lsdException w:name="Table Subtle 2" w:semiHidden="1" w:unhideWhenUsed="1"/>
-    <w:lsdException w:name="Table Web 1" w:semiHidden="1" w:unhideWhenUsed="1"/>
-    <w:lsdException w:name="Table Web 2" w:semiHidden="1" w:unhideWhenUsed="1"/>
-    <w:lsdException w:name="Table Web 3" w:semiHidden="1" w:unhideWhenUsed="1"/>
-    <w:lsdException w:name="Balloon Text" w:semiHidden="1" w:unhideWhenUsed="1"/>
-    <w:lsdException w:name="Table Grid" w:uiPriority="39"/>
-    <w:lsdException w:name="Table Theme" w:semiHidden="1" w:unhideWhenUsed="1"/>
-    <w:lsdException w:name="Placeholder Text" w:semiHidden="1"/>
-    <w:lsdException w:name="No Spacing" w:uiPriority="1" w:qFormat="1"/>
-    <w:lsdException w:name="Light Shading" w:uiPriority="60"/>
-    <w:lsdException w:name="Light List" w:uiPriority="61"/>
-    <w:lsdException w:name="Light Grid" w:uiPriority="62"/>
-    <w:lsdException w:name="Medium Shading 1" w:uiPriority="63"/>
-    <w:lsdException w:name="Medium Shading 2" w:uiPriority="64"/>
-    <w:lsdException w:name="Medium List 1" w:uiPriority="65"/>
-    <w:lsdException w:name="Medium List 2" w:uiPriority="66"/>
-    <w:lsdException w:name="Medium Grid 1" w:uiPriority="67"/>
-    <w:lsdException w:name="Medium Grid 2" w:uiPriority="68"/>
-    <w:lsdException w:name="Medium Grid 3" w:uiPriority="69"/>
-    <w:lsdException w:name="Dark List" w:uiPriority="70"/>
-    <w:lsdException w:name="Colorful Shading" w:uiPriority="71"/>
-    <w:lsdException w:name="Colorful List" w:uiPriority="72"/>
-    <w:lsdException w:name="Colorful Grid" w:uiPriority="73"/>
-    <w:lsdException w:name="Light Shading Accent 1" w:uiPriority="60"/>
-    <w:lsdException w:name="Light List Accent 1" w:uiPriority="61"/>
-    <w:lsdException w:name="Light Grid Accent 1" w:uiPriority="62"/>
-    <w:lsdException w:name="Medium Shading 1 Accent 1" w:uiPriority="63"/>
-    <w:lsdException w:name="Medium Shading 2 Accent 1" w:uiPriority="64"/>
-    <w:lsdException w:name="Medium List 1 Accent 1" w:uiPriority="65"/>
-    <w:lsdException w:name="Revision" w:semiHidden="1"/>
-    <w:lsdException w:name="List Paragraph" w:uiPriority="34" w:qFormat="1"/>
-    <w:lsdException w:name="Quote" w:uiPriority="29" w:qFormat="1"/>
-    <w:lsdException w:name="Intense Quote" w:uiPriority="30" w:qFormat="1"/>
-    <w:lsdException w:name="Medium List 2 Accent 1" w:uiPriority="66"/>
-    <w:lsdException w:name="Medium Grid 1 Accent 1" w:uiPriority="67"/>
-    <w:lsdException w:name="Medium Grid 2 Accent 1" w:uiPriority="68"/>
-    <w:lsdException w:name="Medium Grid 3 Accent 1" w:uiPriority="69"/>
-    <w:lsdException w:name="Dark List Accent 1" w:uiPriority="70"/>
-    <w:lsdException w:name="Colorful Shading Accent 1" w:uiPriority="71"/>
-    <w:lsdException w:name="Colorful List Accent 1" w:uiPriority="72"/>
-    <w:lsdException w:name="Colorful Grid Accent 1" w:uiPriority="73"/>
-    <w:lsdException w:name="Light Shading Accent 2" w:uiPriority="60"/>
-    <w:lsdException w:name="Light List Accent 2" w:uiPriority="61"/>
-    <w:lsdException w:name="Light Grid Accent 2" w:uiPriority="62"/>
-    <w:lsdException w:name="Medium Shading 1 Accent 2" w:uiPriority="63"/>
-    <w:lsdException w:name="Medium Shading 2 Accent 2" w:uiPriority="64"/>
-    <w:lsdException w:name="Medium List 1 Accent 2" w:uiPriority="65"/>
-    <w:lsdException w:name="Medium List 2 Accent 2" w:uiPriority="66"/>
-    <w:lsdException w:name="Medium Grid 1 Accent 2" w:uiPriority="67"/>
-    <w:lsdException w:name="Medium Grid 2 Accent 2" w:uiPriority="68"/>
-    <w:lsdException w:name="Medium Grid 3 Accent 2" w:uiPriority="69"/>
-    <w:lsdException w:name="Dark List Accent 2" w:uiPriority="70"/>
-    <w:lsdException w:name="Colorful Shading Accent 2" w:uiPriority="71"/>
-    <w:lsdException w:name="Colorful List Accent 2" w:uiPriority="72"/>
-    <w:lsdException w:name="Colorful Grid Accent 2" w:uiPriority="73"/>
-    <w:lsdException w:name="Light Shading Accent 3" w:uiPriority="60"/>
-    <w:lsdException w:name="Light List Accent 3" w:uiPriority="61"/>
-    <w:lsdException w:name="Light Grid Accent 3" w:uiPriority="62"/>
-    <w:lsdException w:name="Medium Shading 1 Accent 3" w:uiPriority="63"/>
-    <w:lsdException w:name="Medium Shading 2 Accent 3" w:uiPriority="64"/>
-    <w:lsdException w:name="Medium List 1 Accent 3" w:uiPriority="65"/>
-    <w:lsdException w:name="Medium List 2 Accent 3" w:uiPriority="66"/>
-    <w:lsdException w:name="Medium Grid 1 Accent 3" w:uiPriority="67"/>
-    <w:lsdException w:name="Medium Grid 2 Accent 3" w:uiPriority="68"/>
-    <w:lsdException w:name="Medium Grid 3 Accent 3" w:uiPriority="69"/>
-    <w:lsdException w:name="Dark List Accent 3" w:uiPriority="70"/>
-    <w:lsdException w:name="Colorful Shading Accent 3" w:uiPriority="71"/>
-    <w:lsdException w:name="Colorful List Accent 3" w:uiPriority="72"/>
-    <w:lsdException w:name="Colorful Grid Accent 3" w:uiPriority="73"/>
-    <w:lsdException w:name="Light Shading Accent 4" w:uiPriority="60"/>
-    <w:lsdException w:name="Light List Accent 4" w:uiPriority="61"/>
-    <w:lsdException w:name="Light Grid Accent 4" w:uiPriority="62"/>
-    <w:lsdException w:name="Medium Shading 1 Accent 4" w:uiPriority="63"/>
-    <w:lsdException w:name="Medium Shading 2 Accent 4" w:uiPriority="64"/>
-    <w:lsdException w:name="Medium List 1 Accent 4" w:uiPriority="65"/>
-    <w:lsdException w:name="Medium List 2 Accent 4" w:uiPriority="66"/>
-    <w:lsdException w:name="Medium Grid 1 Accent 4" w:uiPriority="67"/>
-    <w:lsdException w:name="Medium Grid 2 Accent 4" w:uiPriority="68"/>
-    <w:lsdException w:name="Medium Grid 3 Accent 4" w:uiPriority="69"/>
-    <w:lsdException w:name="Dark List Accent 4" w:uiPriority="70"/>
-    <w:lsdException w:name="Colorful Shading Accent 4" w:uiPriority="71"/>
-    <w:lsdException w:name="Colorful List Accent 4" w:uiPriority="72"/>
-    <w:lsdException w:name="Colorful Grid Accent 4" w:uiPriority="73"/>
-    <w:lsdException w:name="Light Shading Accent 5" w:uiPriority="60"/>
-    <w:lsdException w:name="Light List Accent 5" w:uiPriority="61"/>
-    <w:lsdException w:name="Light Grid Accent 5" w:uiPriority="62"/>
-    <w:lsdException w:name="Medium Shading 1 Accent 5" w:uiPriority="63"/>
-    <w:lsdException w:name="Medium Shading 2 Accent 5" w:uiPriority="64"/>
-    <w:lsdException w:name="Medium List 1 Accent 5" w:uiPriority="65"/>
-    <w:lsdException w:name="Medium List 2 Accent 5" w:uiPriority="66"/>
-    <w:lsdException w:name="Medium Grid 1 Accent 5" w:uiPriority="67"/>
-    <w:lsdException w:name="Medium Grid 2 Accent 5" w:uiPriority="68"/>
-    <w:lsdException w:name="Medium Grid 3 Accent 5" w:uiPriority="69"/>
-    <w:lsdException w:name="Dark List Accent 5" w:uiPriority="70"/>
-    <w:lsdException w:name="Colorful Shading Accent 5" w:uiPriority="71"/>
-    <w:lsdException w:name="Colorful List Accent 5" w:uiPriority="72"/>
-    <w:lsdException w:name="Colorful Grid Accent 5" w:uiPriority="73"/>
-    <w:lsdException w:name="Light Shading Accent 6" w:uiPriority="60"/>
-    <w:lsdException w:name="Light List Accent 6" w:uiPriority="61"/>
-    <w:lsdException w:name="Light Grid Accent 6" w:uiPriority="62"/>
-    <w:lsdException w:name="Medium Shading 1 Accent 6" w:uiPriority="63"/>
-    <w:lsdException w:name="Medium Shading 2 Accent 6" w:uiPriority="64"/>
-    <w:lsdException w:name="Medium List 1 Accent 6" w:uiPriority="65"/>
-    <w:lsdException w:name="Medium List 2 Accent 6" w:uiPriority="66"/>
-    <w:lsdException w:name="Medium Grid 1 Accent 6" w:uiPriority="67"/>
-    <w:lsdException w:name="Medium Grid 2 Accent 6" w:uiPriority="68"/>
-    <w:lsdException w:name="Medium Grid 3 Accent 6" w:uiPriority="69"/>
-    <w:lsdException w:name="Dark List Accent 6" w:uiPriority="70"/>
-    <w:lsdException w:name="Colorful Shading Accent 6" w:uiPriority="71"/>
-    <w:lsdException w:name="Colorful List Accent 6" w:uiPriority="72"/>
-    <w:lsdException w:name="Colorful Grid Accent 6" w:uiPriority="73"/>
-    <w:lsdException w:name="Subtle Emphasis" w:uiPriority="19" w:qFormat="1"/>
-    <w:lsdException w:name="Intense Emphasis" w:uiPriority="21" w:qFormat="1"/>
-    <w:lsdException w:name="Subtle Reference" w:uiPriority="31" w:qFormat="1"/>
-    <w:lsdException w:name="Intense Reference" w:uiPriority="32" w:qFormat="1"/>
-    <w:lsdException w:name="Book Title" w:uiPriority="33" w:qFormat="1"/>
-    <w:lsdException w:name="Bibliography" w:semiHidden="1" w:uiPriority="37" w:unhideWhenUsed="1"/>
-    <w:lsdException w:name="TOC Heading" w:semiHidden="1" w:uiPriority="39" w:unhideWhenUsed="1" w:qFormat="1"/>
-    <w:lsdException w:name="Plain Table 1" w:uiPriority="41"/>
-    <w:lsdException w:name="Plain Table 2" w:uiPriority="42"/>
-    <w:lsdException w:name="Plain Table 3" w:uiPriority="43"/>
-    <w:lsdException w:name="Plain Table 4" w:uiPriority="44"/>
-    <w:lsdException w:name="Plain Table 5" w:uiPriority="45"/>
-    <w:lsdException w:name="Grid Table Light" w:uiPriority="40"/>
-    <w:lsdException w:name="Grid Table 1 Light" w:uiPriority="46"/>
-    <w:lsdException w:name="Grid Table 2" w:uiPriority="47"/>
-    <w:lsdException w:name="Grid Table 3" w:uiPriority="48"/>
-    <w:lsdException w:name="Grid Table 4" w:uiPriority="49"/>
-    <w:lsdException w:name="Grid Table 5 Dark" w:uiPriority="50"/>
-    <w:lsdException w:name="Grid Table 6 Colorful" w:uiPriority="51"/>
-    <w:lsdException w:name="Grid Table 7 Colorful" w:uiPriority="52"/>
-    <w:lsdException w:name="Grid Table 1 Light Accent 1" w:uiPriority="46"/>
-    <w:lsdException w:name="Grid Table 2 Accent 1" w:uiPriority="47"/>
-    <w:lsdException w:name="Grid Table 3 Accent 1" w:uiPriority="48"/>
-    <w:lsdException w:name="Grid Table 4 Accent 1" w:uiPriority="49"/>
-    <w:lsdException w:name="Grid Table 5 Dark Accent 1" w:uiPriority="50"/>
-    <w:lsdException w:name="Grid Table 6 Colorful Accent 1" w:uiPriority="51"/>
-    <w:lsdException w:name="Grid Table 7 Colorful Accent 1" w:uiPriority="52"/>
-    <w:lsdException w:name="Grid Table 1 Light Accent 2" w:uiPriority="46"/>
-    <w:lsdException w:name="Grid Table 2 Accent 2" w:uiPriority="47"/>
-    <w:lsdException w:name="Grid Table 3 Accent 2" w:uiPriority="48"/>
-    <w:lsdException w:name="Grid Table 4 Accent 2" w:uiPriority="49"/>
-    <w:lsdException w:name="Grid Table 5 Dark Accent 2" w:uiPriority="50"/>
-    <w:lsdException w:name="Grid Table 6 Colorful Accent 2" w:uiPriority="51"/>
-    <w:lsdException w:name="Grid Table 7 Colorful Accent 2" w:uiPriority="52"/>
-    <w:lsdException w:name="Grid Table 1 Light Accent 3" w:uiPriority="46"/>
-    <w:lsdException w:name="Grid Table 2 Accent 3" w:uiPriority="47"/>
-    <w:lsdException w:name="Grid Table 3 Accent 3" w:uiPriority="48"/>
-    <w:lsdException w:name="Grid Table 4 Accent 3" w:uiPriority="49"/>
-    <w:lsdException w:name="Grid Table 5 Dark Accent 3" w:uiPriority="50"/>
-    <w:lsdException w:name="Grid Table 6 Colorful Accent 3" w:uiPriority="51"/>
-    <w:lsdException w:name="Grid Table 7 Colorful Accent 3" w:uiPriority="52"/>
-    <w:lsdException w:name="Grid Table 1 Light Accent 4" w:uiPriority="46"/>
-    <w:lsdException w:name="Grid Table 2 Accent 4" w:uiPriority="47"/>
-    <w:lsdException w:name="Grid Table 3 Accent 4" w:uiPriority="48"/>
-    <w:lsdException w:name="Grid Table 4 Accent 4" w:uiPriority="49"/>
-    <w:lsdException w:name="Grid Table 5 Dark Accent 4" w:uiPriority="50"/>
-    <w:lsdException w:name="Grid Table 6 Colorful Accent 4" w:uiPriority="51"/>
-    <w:lsdException w:name="Grid Table 7 Colorful Accent 4" w:uiPriority="52"/>
-    <w:lsdException w:name="Grid Table 1 Light Accent 5" w:uiPriority="46"/>
-    <w:lsdException w:name="Grid Table 2 Accent 5" w:uiPriority="47"/>
-    <w:lsdException w:name="Grid Table 3 Accent 5" w:uiPriority="48"/>
-    <w:lsdException w:name="Grid Table 4 Accent 5" w:uiPriority="49"/>
-    <w:lsdException w:name="Grid Table 5 Dark Accent 5" w:uiPriority="50"/>
-    <w:lsdException w:name="Grid Table 6 Colorful Accent 5" w:uiPriority="51"/>
-    <w:lsdException w:name="Grid Table 7 Colorful Accent 5" w:uiPriority="52"/>
-    <w:lsdException w:name="Grid Table 1 Light Accent 6" w:uiPriority="46"/>
-    <w:lsdException w:name="Grid Table 2 Accent 6" w:uiPriority="47"/>
-    <w:lsdException w:name="Grid Table 3 Accent 6" w:uiPriority="48"/>
-    <w:lsdException w:name="Grid Table 4 Accent 6" w:uiPriority="49"/>
-    <w:lsdException w:name="Grid Table 5 Dark Accent 6" w:uiPriority="50"/>
-    <w:lsdException w:name="Grid Table 6 Colorful Accent 6" w:uiPriority="51"/>
-    <w:lsdException w:name="Grid Table 7 Colorful Accent 6" w:uiPriority="52"/>
-    <w:lsdException w:name="List Table 1 Light" w:uiPriority="46"/>
-    <w:lsdException w:name="List Table 2" w:uiPriority="47"/>
-    <w:lsdException w:name="List Table 3" w:uiPriority="48"/>
-    <w:lsdException w:name="List Table 4" w:uiPriority="49"/>
-    <w:lsdException w:name="List Table 5 Dark" w:uiPriority="50"/>
-    <w:lsdException w:name="List Table 6 Colorful" w:uiPriority="51"/>
-    <w:lsdException w:name="List Table 7 Colorful" w:uiPriority="52"/>
-    <w:lsdException w:name="List Table 1 Light Accent 1" w:uiPriority="46"/>
-    <w:lsdException w:name="List Table 2 Accent 1" w:uiPriority="47"/>
-    <w:lsdException w:name="List Table 3 Accent 1" w:uiPriority="48"/>
-    <w:lsdException w:name="List Table 4 Accent 1" w:uiPriority="49"/>
-    <w:lsdException w:name="List Table 5 Dark Accent 1" w:uiPriority="50"/>
-    <w:lsdException w:name="List Table 6 Colorful Accent 1" w:uiPriority="51"/>
-    <w:lsdException w:name="List Table 7 Colorful Accent 1" w:uiPriority="52"/>
-    <w:lsdException w:name="List Table 1 Light Accent 2" w:uiPriority="46"/>
-    <w:lsdException w:name="List Table 2 Accent 2" w:uiPriority="47"/>
-    <w:lsdException w:name="List Table 3 Accent 2" w:uiPriority="48"/>
-    <w:lsdException w:name="List Table 4 Accent 2" w:uiPriority="49"/>
-    <w:lsdException w:name="List Table 5 Dark Accent 2" w:uiPriority="50"/>
-    <w:lsdException w:name="List Table 6 Colorful Accent 2" w:uiPriority="51"/>
-    <w:lsdException w:name="List Table 7 Colorful Accent 2" w:uiPriority="52"/>
-    <w:lsdException w:name="List Table 1 Light Accent 3" w:uiPriority="46"/>
-    <w:lsdException w:name="List Table 2 Accent 3" w:uiPriority="47"/>
-    <w:lsdException w:name="List Table 3 Accent 3" w:uiPriority="48"/>
-    <w:lsdException w:name="List Table 4 Accent 3" w:uiPriority="49"/>
-    <w:lsdException w:name="List Table 5 Dark Accent 3" w:uiPriority="50"/>
-    <w:lsdException w:name="List Table 6 Colorful Accent 3" w:uiPriority="51"/>
-    <w:lsdException w:name="List Table 7 Colorful Accent 3" w:uiPriority="52"/>
-    <w:lsdException w:name="List Table 1 Light Accent 4" w:uiPriority="46"/>
-    <w:lsdException w:name="List Table 2 Accent 4" w:uiPriority="47"/>
-    <w:lsdException w:name="List Table 3 Accent 4" w:uiPriority="48"/>
-    <w:lsdException w:name="List Table 4 Accent 4" w:uiPriority="49"/>
-    <w:lsdException w:name="List Table 5 Dark Accent 4" w:uiPriority="50"/>
-    <w:lsdException w:name="List Table 6 Colorful Accent 4" w:uiPriority="51"/>
-    <w:lsdException w:name="List Table 7 Colorful Accent 4" w:uiPriority="52"/>
-    <w:lsdException w:name="List Table 1 Light Accent 5" w:uiPriority="46"/>
-    <w:lsdException w:name="List Table 2 Accent 5" w:uiPriority="47"/>
-    <w:lsdException w:name="List Table 3 Accent 5" w:uiPriority="48"/>
-    <w:lsdException w:name="List Table 4 Accent 5" w:uiPriority="49"/>
-    <w:lsdException w:name="List Table 5 Dark Accent 5" w:uiPriority="50"/>
-    <w:lsdException w:name="List Table 6 Colorful Accent 5" w:uiPriority="51"/>
-    <w:lsdException w:name="List Table 7 Colorful Accent 5" w:uiPriority="52"/>
-    <w:lsdException w:name="List Table 1 Light Accent 6" w:uiPriority="46"/>
-    <w:lsdException w:name="List Table 2 Accent 6" w:uiPriority="47"/>
-    <w:lsdException w:name="List Table 3 Accent 6" w:uiPriority="48"/>
-    <w:lsdException w:name="List Table 4 Accent 6" w:uiPriority="49"/>
-    <w:lsdException w:name="List Table 5 Dark Accent 6" w:uiPriority="50"/>
-    <w:lsdException w:name="List Table 6 Colorful Accent 6" w:uiPriority="51"/>
-    <w:lsdException w:name="List Table 7 Colorful Accent 6" w:uiPriority="52"/>
-    <w:lsdException w:name="Mention" w:semiHidden="1" w:unhideWhenUsed="1"/>
-    <w:lsdException w:name="Smart Hyperlink" w:semiHidden="1" w:unhideWhenUsed="1"/>
-    <w:lsdException w:name="Hashtag" w:semiHidden="1" w:unhideWhenUsed="1"/>
-    <w:lsdException w:name="Unresolved Mention" w:semiHidden="1" w:unhideWhenUsed="1"/>
+  <w:latentStyles w:defLockedState="0" w:defUIPriority="99" w:defSemiHidden="1" w:defUnhideWhenUsed="1" w:defQFormat="0" w:count="276">
+    <w:lsdException w:name="Normal" w:semiHidden="0" w:uiPriority="0" w:unhideWhenUsed="0" w:qFormat="1"/>
+    <w:lsdException w:name="heading 1" w:semiHidden="0" w:uiPriority="9" w:unhideWhenUsed="0" w:qFormat="1"/>
+    <w:lsdException w:name="heading 2" w:uiPriority="9" w:qFormat="1"/>
+    <w:lsdException w:name="heading 3" w:uiPriority="9" w:qFormat="1"/>
+    <w:lsdException w:name="heading 4" w:uiPriority="9" w:qFormat="1"/>
+    <w:lsdException w:name="heading 5" w:uiPriority="9" w:qFormat="1"/>
+    <w:lsdException w:name="heading 6" w:uiPriority="9" w:qFormat="1"/>
+    <w:lsdException w:name="heading 7" w:uiPriority="9" w:qFormat="1"/>
+    <w:lsdException w:name="heading 8" w:uiPriority="9" w:qFormat="1"/>
+    <w:lsdException w:name="heading 9" w:uiPriority="9" w:qFormat="1"/>
+    <w:lsdException w:name="toc 1" w:uiPriority="39"/>
+    <w:lsdException w:name="toc 2" w:uiPriority="39"/>
+    <w:lsdException w:name="toc 3" w:uiPriority="39"/>
+    <w:lsdException w:name="toc 4" w:uiPriority="39"/>
+    <w:lsdException w:name="toc 5" w:uiPriority="39"/>
+    <w:lsdException w:name="toc 6" w:uiPriority="39"/>
+    <w:lsdException w:name="toc 7" w:uiPriority="39"/>
+    <w:lsdException w:name="toc 8" w:uiPriority="39"/>
+    <w:lsdException w:name="toc 9" w:uiPriority="39"/>
+    <w:lsdException w:name="caption" w:uiPriority="35" w:qFormat="1"/>
+    <w:lsdException w:name="Title" w:semiHidden="0" w:uiPriority="10" w:unhideWhenUsed="0" w:qFormat="1"/>
+    <w:lsdException w:name="Default Paragraph Font" w:uiPriority="1"/>
+    <w:lsdException w:name="Subtitle" w:semiHidden="0" w:uiPriority="11" w:unhideWhenUsed="0" w:qFormat="1"/>
+    <w:lsdException w:name="Strong" w:semiHidden="0" w:uiPriority="22" w:unhideWhenUsed="0" w:qFormat="1"/>
+    <w:lsdException w:name="Emphasis" w:semiHidden="0" w:uiPriority="20" w:unhideWhenUsed="0" w:qFormat="1"/>
+    <w:lsdException w:name="Table Grid" w:semiHidden="0" w:uiPriority="39" w:unhideWhenUsed="0"/>
+    <w:lsdException w:name="Note Level 1" w:semiHidden="0" w:unhideWhenUsed="0"/>
+    <w:lsdException w:name="Note Level 2" w:semiHidden="0" w:unhideWhenUsed="0"/>
+    <w:lsdException w:name="Note Level 3" w:semiHidden="0" w:unhideWhenUsed="0"/>
+    <w:lsdException w:name="Note Level 4" w:semiHidden="0" w:unhideWhenUsed="0"/>
+    <w:lsdException w:name="Note Level 5" w:semiHidden="0" w:unhideWhenUsed="0"/>
+    <w:lsdException w:name="Note Level 6" w:semiHidden="0" w:unhideWhenUsed="0"/>
+    <w:lsdException w:name="Note Level 7" w:semiHidden="0" w:unhideWhenUsed="0"/>
+    <w:lsdException w:name="Note Level 8" w:semiHidden="0" w:unhideWhenUsed="0"/>
+    <w:lsdException w:name="Note Level 9" w:semiHidden="0" w:unhideWhenUsed="0"/>
+    <w:lsdException w:name="Placeholder Text" w:unhideWhenUsed="0"/>
+    <w:lsdException w:name="No Spacing" w:semiHidden="0" w:uiPriority="1" w:unhideWhenUsed="0" w:qFormat="1"/>
+    <w:lsdException w:name="Light Shading" w:semiHidden="0" w:uiPriority="60" w:unhideWhenUsed="0"/>
+    <w:lsdException w:name="Light List" w:semiHidden="0" w:uiPriority="61" w:unhideWhenUsed="0"/>
+    <w:lsdException w:name="Light Grid" w:semiHidden="0" w:uiPriority="62" w:unhideWhenUsed="0"/>
+    <w:lsdException w:name="Medium Shading 1" w:semiHidden="0" w:uiPriority="63" w:unhideWhenUsed="0"/>
+    <w:lsdException w:name="Medium Shading 2" w:semiHidden="0" w:uiPriority="64" w:unhideWhenUsed="0"/>
+    <w:lsdException w:name="Medium List 1" w:semiHidden="0" w:uiPriority="65" w:unhideWhenUsed="0"/>
+    <w:lsdException w:name="Medium List 2" w:semiHidden="0" w:uiPriority="66" w:unhideWhenUsed="0"/>
+    <w:lsdException w:name="Medium Grid 1" w:semiHidden="0" w:uiPriority="67" w:unhideWhenUsed="0"/>
+    <w:lsdException w:name="Medium Grid 2" w:semiHidden="0" w:uiPriority="68" w:unhideWhenUsed="0"/>
+    <w:lsdException w:name="Medium Grid 3" w:semiHidden="0" w:uiPriority="69" w:unhideWhenUsed="0"/>
+    <w:lsdException w:name="Dark List" w:semiHidden="0" w:uiPriority="70" w:unhideWhenUsed="0"/>
+    <w:lsdException w:name="Colorful Shading" w:semiHidden="0" w:uiPriority="71" w:unhideWhenUsed="0"/>
+    <w:lsdException w:name="Colorful List" w:semiHidden="0" w:uiPriority="72" w:unhideWhenUsed="0"/>
+    <w:lsdException w:name="Colorful Grid" w:semiHidden="0" w:uiPriority="73" w:unhideWhenUsed="0"/>
+    <w:lsdException w:name="Light Shading Accent 1" w:semiHidden="0" w:uiPriority="60" w:unhideWhenUsed="0"/>
+    <w:lsdException w:name="Light List Accent 1" w:semiHidden="0" w:uiPriority="61" w:unhideWhenUsed="0"/>
+    <w:lsdException w:name="Light Grid Accent 1" w:semiHidden="0" w:uiPriority="62" w:unhideWhenUsed="0"/>
+    <w:lsdException w:name="Medium Shading 1 Accent 1" w:semiHidden="0" w:uiPriority="63" w:unhideWhenUsed="0"/>
+    <w:lsdException w:name="Medium Shading 2 Accent 1" w:semiHidden="0" w:uiPriority="64" w:unhideWhenUsed="0"/>
+    <w:lsdException w:name="Medium List 1 Accent 1" w:semiHidden="0" w:uiPriority="65" w:unhideWhenUsed="0"/>
+    <w:lsdException w:name="Revision" w:unhideWhenUsed="0"/>
+    <w:lsdException w:name="List Paragraph" w:semiHidden="0" w:uiPriority="34" w:unhideWhenUsed="0" w:qFormat="1"/>
+    <w:lsdException w:name="Quote" w:semiHidden="0" w:uiPriority="29" w:unhideWhenUsed="0" w:qFormat="1"/>
+    <w:lsdException w:name="Intense Quote" w:semiHidden="0" w:uiPriority="30" w:unhideWhenUsed="0" w:qFormat="1"/>
+    <w:lsdException w:name="Medium List 2 Accent 1" w:semiHidden="0" w:uiPriority="66" w:unhideWhenUsed="0"/>
+    <w:lsdException w:name="Medium Grid 1 Accent 1" w:semiHidden="0" w:uiPriority="67" w:unhideWhenUsed="0"/>
+    <w:lsdException w:name="Medium Grid 2 Accent 1" w:semiHidden="0" w:uiPriority="68" w:unhideWhenUsed="0"/>
+    <w:lsdException w:name="Medium Grid 3 Accent 1" w:semiHidden="0" w:uiPriority="69" w:unhideWhenUsed="0"/>
+    <w:lsdException w:name="Dark List Accent 1" w:semiHidden="0" w:uiPriority="70" w:unhideWhenUsed="0"/>
+    <w:lsdException w:name="Colorful Shading Accent 1" w:semiHidden="0" w:uiPriority="71" w:unhideWhenUsed="0"/>
+    <w:lsdException w:name="Colorful List Accent 1" w:semiHidden="0" w:uiPriority="72" w:unhideWhenUsed="0"/>
+    <w:lsdException w:name="Colorful Grid Accent 1" w:semiHidden="0" w:uiPriority="73" w:unhideWhenUsed="0"/>
+    <w:lsdException w:name="Light Shading Accent 2" w:semiHidden="0" w:uiPriority="60" w:unhideWhenUsed="0"/>
+    <w:lsdException w:name="Light List Accent 2" w:semiHidden="0" w:uiPriority="61" w:unhideWhenUsed="0"/>
+    <w:lsdException w:name="Light Grid Accent 2" w:semiHidden="0" w:uiPriority="62" w:unhideWhenUsed="0"/>
+    <w:lsdException w:name="Medium Shading 1 Accent 2" w:semiHidden="0" w:uiPriority="63" w:unhideWhenUsed="0"/>
+    <w:lsdException w:name="Medium Shading 2 Accent 2" w:semiHidden="0" w:uiPriority="64" w:unhideWhenUsed="0"/>
+    <w:lsdException w:name="Medium List 1 Accent 2" w:semiHidden="0" w:uiPriority="65" w:unhideWhenUsed="0"/>
+    <w:lsdException w:name="Medium List 2 Accent 2" w:semiHidden="0" w:uiPriority="66" w:unhideWhenUsed="0"/>
+    <w:lsdException w:name="Medium Grid 1 Accent 2" w:semiHidden="0" w:uiPriority="67" w:unhideWhenUsed="0"/>
+    <w:lsdException w:name="Medium Grid 2 Accent 2" w:semiHidden="0" w:uiPriority="68" w:unhideWhenUsed="0"/>
+    <w:lsdException w:name="Medium Grid 3 Accent 2" w:semiHidden="0" w:uiPriority="69" w:unhideWhenUsed="0"/>
+    <w:lsdException w:name="Dark List Accent 2" w:semiHidden="0" w:uiPriority="70" w:unhideWhenUsed="0"/>
+    <w:lsdException w:name="Colorful Shading Accent 2" w:semiHidden="0" w:uiPriority="71" w:unhideWhenUsed="0"/>
+    <w:lsdException w:name="Colorful List Accent 2" w:semiHidden="0" w:uiPriority="72" w:unhideWhenUsed="0"/>
+    <w:lsdException w:name="Colorful Grid Accent 2" w:semiHidden="0" w:uiPriority="73" w:unhideWhenUsed="0"/>
+    <w:lsdException w:name="Light Shading Accent 3" w:semiHidden="0" w:uiPriority="60" w:unhideWhenUsed="0"/>
+    <w:lsdException w:name="Light List Accent 3" w:semiHidden="0" w:uiPriority="61" w:unhideWhenUsed="0"/>
+    <w:lsdException w:name="Light Grid Accent 3" w:semiHidden="0" w:uiPriority="62" w:unhideWhenUsed="0"/>
+    <w:lsdException w:name="Medium Shading 1 Accent 3" w:semiHidden="0" w:uiPriority="63" w:unhideWhenUsed="0"/>
+    <w:lsdException w:name="Medium Shading 2 Accent 3" w:semiHidden="0" w:uiPriority="64" w:unhideWhenUsed="0"/>
+    <w:lsdException w:name="Medium List 1 Accent 3" w:semiHidden="0" w:uiPriority="65" w:unhideWhenUsed="0"/>
+    <w:lsdException w:name="Medium List 2 Accent 3" w:semiHidden="0" w:uiPriority="66" w:unhideWhenUsed="0"/>
+    <w:lsdException w:name="Medium Grid 1 Accent 3" w:semiHidden="0" w:uiPriority="67" w:unhideWhenUsed="0"/>
+    <w:lsdException w:name="Medium Grid 2 Accent 3" w:semiHidden="0" w:uiPriority="68" w:unhideWhenUsed="0"/>
+    <w:lsdException w:name="Medium Grid 3 Accent 3" w:semiHidden="0" w:uiPriority="69" w:unhideWhenUsed="0"/>
+    <w:lsdException w:name="Dark List Accent 3" w:semiHidden="0" w:uiPriority="70" w:unhideWhenUsed="0"/>
+    <w:lsdException w:name="Colorful Shading Accent 3" w:semiHidden="0" w:uiPriority="71" w:unhideWhenUsed="0"/>
+    <w:lsdException w:name="Colorful List Accent 3" w:semiHidden="0" w:uiPriority="72" w:unhideWhenUsed="0"/>
+    <w:lsdException w:name="Colorful Grid Accent 3" w:semiHidden="0" w:uiPriority="73" w:unhideWhenUsed="0"/>
+    <w:lsdException w:name="Light Shading Accent 4" w:semiHidden="0" w:uiPriority="60" w:unhideWhenUsed="0"/>
+    <w:lsdException w:name="Light List Accent 4" w:semiHidden="0" w:uiPriority="61" w:unhideWhenUsed="0"/>
+    <w:lsdException w:name="Light Grid Accent 4" w:semiHidden="0" w:uiPriority="62" w:unhideWhenUsed="0"/>
+    <w:lsdException w:name="Medium Shading 1 Accent 4" w:semiHidden="0" w:uiPriority="63" w:unhideWhenUsed="0"/>
+    <w:lsdException w:name="Medium Shading 2 Accent 4" w:semiHidden="0" w:uiPriority="64" w:unhideWhenUsed="0"/>
+    <w:lsdException w:name="Medium List 1 Accent 4" w:semiHidden="0" w:uiPriority="65" w:unhideWhenUsed="0"/>
+    <w:lsdException w:name="Medium List 2 Accent 4" w:semiHidden="0" w:uiPriority="66" w:unhideWhenUsed="0"/>
+    <w:lsdException w:name="Medium Grid 1 Accent 4" w:semiHidden="0" w:uiPriority="67" w:unhideWhenUsed="0"/>
+    <w:lsdException w:name="Medium Grid 2 Accent 4" w:semiHidden="0" w:uiPriority="68" w:unhideWhenUsed="0"/>
+    <w:lsdException w:name="Medium Grid 3 Accent 4" w:semiHidden="0" w:uiPriority="69" w:unhideWhenUsed="0"/>
+    <w:lsdException w:name="Dark List Accent 4" w:semiHidden="0" w:uiPriority="70" w:unhideWhenUsed="0"/>
+    <w:lsdException w:name="Colorful Shading Accent 4" w:semiHidden="0" w:uiPriority="71" w:unhideWhenUsed="0"/>
+    <w:lsdException w:name="Colorful List Accent 4" w:semiHidden="0" w:uiPriority="72" w:unhideWhenUsed="0"/>
+    <w:lsdException w:name="Colorful Grid Accent 4" w:semiHidden="0" w:uiPriority="73" w:unhideWhenUsed="0"/>
+    <w:lsdException w:name="Light Shading Accent 5" w:semiHidden="0" w:uiPriority="60" w:unhideWhenUsed="0"/>
+    <w:lsdException w:name="Light List Accent 5" w:semiHidden="0" w:uiPriority="61" w:unhideWhenUsed="0"/>
+    <w:lsdException w:name="Light Grid Accent 5" w:semiHidden="0" w:uiPriority="62" w:unhideWhenUsed="0"/>
+    <w:lsdException w:name="Medium Shading 1 Accent 5" w:semiHidden="0" w:uiPriority="63" w:unhideWhenUsed="0"/>
+    <w:lsdException w:name="Medium Shading 2 Accent 5" w:semiHidden="0" w:uiPriority="64" w:unhideWhenUsed="0"/>
+    <w:lsdException w:name="Medium List 1 Accent 5" w:semiHidden="0" w:uiPriority="65" w:unhideWhenUsed="0"/>
+    <w:lsdException w:name="Medium List 2 Accent 5" w:semiHidden="0" w:uiPriority="66" w:unhideWhenUsed="0"/>
+    <w:lsdException w:name="Medium Grid 1 Accent 5" w:semiHidden="0" w:uiPriority="67" w:unhideWhenUsed="0"/>
+    <w:lsdException w:name="Medium Grid 2 Accent 5" w:semiHidden="0" w:uiPriority="68" w:unhideWhenUsed="0"/>
+    <w:lsdException w:name="Medium Grid 3 Accent 5" w:semiHidden="0" w:uiPriority="69" w:unhideWhenUsed="0"/>
+    <w:lsdException w:name="Dark List Accent 5" w:semiHidden="0" w:uiPriority="70" w:unhideWhenUsed="0"/>
+    <w:lsdException w:name="Colorful Shading Accent 5" w:semiHidden="0" w:uiPriority="71" w:unhideWhenUsed="0"/>
+    <w:lsdException w:name="Colorful List Accent 5" w:semiHidden="0" w:uiPriority="72" w:unhideWhenUsed="0"/>
+    <w:lsdException w:name="Colorful Grid Accent 5" w:semiHidden="0" w:uiPriority="73" w:unhideWhenUsed="0"/>
+    <w:lsdException w:name="Light Shading Accent 6" w:semiHidden="0" w:uiPriority="60" w:unhideWhenUsed="0"/>
+    <w:lsdException w:name="Light List Accent 6" w:semiHidden="0" w:uiPriority="61" w:unhideWhenUsed="0"/>
+    <w:lsdException w:name="Light Grid Accent 6" w:semiHidden="0" w:uiPriority="62" w:unhideWhenUsed="0"/>
+    <w:lsdException w:name="Medium Shading 1 Accent 6" w:semiHidden="0" w:uiPriority="63" w:unhideWhenUsed="0"/>
+    <w:lsdException w:name="Medium Shading 2 Accent 6" w:semiHidden="0" w:uiPriority="64" w:unhideWhenUsed="0"/>
+    <w:lsdException w:name="Medium List 1 Accent 6" w:semiHidden="0" w:uiPriority="65" w:unhideWhenUsed="0"/>
+    <w:lsdException w:name="Medium List 2 Accent 6" w:semiHidden="0" w:uiPriority="66" w:unhideWhenUsed="0"/>
+    <w:lsdException w:name="Medium Grid 1 Accent 6" w:semiHidden="0" w:uiPriority="67" w:unhideWhenUsed="0"/>
+    <w:lsdException w:name="Medium Grid 2 Accent 6" w:semiHidden="0" w:uiPriority="68" w:unhideWhenUsed="0"/>
+    <w:lsdException w:name="Medium Grid 3 Accent 6" w:semiHidden="0" w:uiPriority="69" w:unhideWhenUsed="0"/>
+    <w:lsdException w:name="Dark List Accent 6" w:semiHidden="0" w:uiPriority="70" w:unhideWhenUsed="0"/>
+    <w:lsdException w:name="Colorful Shading Accent 6" w:semiHidden="0" w:uiPriority="71" w:unhideWhenUsed="0"/>
+    <w:lsdException w:name="Colorful List Accent 6" w:semiHidden="0" w:uiPriority="72" w:unhideWhenUsed="0"/>
+    <w:lsdException w:name="Colorful Grid Accent 6" w:semiHidden="0" w:uiPriority="73" w:unhideWhenUsed="0"/>
+    <w:lsdException w:name="Subtle Emphasis" w:semiHidden="0" w:uiPriority="19" w:unhideWhenUsed="0" w:qFormat="1"/>
+    <w:lsdException w:name="Intense Emphasis" w:semiHidden="0" w:uiPriority="21" w:unhideWhenUsed="0" w:qFormat="1"/>
+    <w:lsdException w:name="Subtle Reference" w:semiHidden="0" w:uiPriority="31" w:unhideWhenUsed="0" w:qFormat="1"/>
+    <w:lsdException w:name="Intense Reference" w:semiHidden="0" w:uiPriority="32" w:unhideWhenUsed="0" w:qFormat="1"/>
+    <w:lsdException w:name="Book Title" w:semiHidden="0" w:uiPriority="33" w:unhideWhenUsed="0" w:qFormat="1"/>
+    <w:lsdException w:name="Bibliography" w:uiPriority="37"/>
+    <w:lsdException w:name="TOC Heading" w:uiPriority="39" w:qFormat="1"/>
   </w:latentStyles>
-  <w:style w:type="paragraph" w:default="1" w:styleId="Normal">
+  <w:style w:type="paragraph" w:default="1" w:styleId="Standard">
     <w:name w:val="Normal"/>
     <w:qFormat/>
   </w:style>
-  <w:style w:type="paragraph" w:styleId="Heading1">
+  <w:style w:type="paragraph" w:styleId="berschrift1">
     <w:name w:val="heading 1"/>
-    <w:basedOn w:val="Normal"/>
-    <w:next w:val="Normal"/>
-    <w:link w:val="Heading1Char"/>
+    <w:basedOn w:val="Standard"/>
+    <w:next w:val="Standard"/>
+    <w:link w:val="berschrift1Zeichen"/>
     <w:uiPriority w:val="9"/>
     <w:qFormat/>
     <w:rsid w:val="002C02C6"/>
@@ -1242,11 +1026,11 @@
       <w:szCs w:val="32"/>
     </w:rPr>
   </w:style>
-  <w:style w:type="paragraph" w:styleId="Heading2">
+  <w:style w:type="paragraph" w:styleId="berschrift2">
     <w:name w:val="heading 2"/>
-    <w:basedOn w:val="Normal"/>
-    <w:next w:val="Normal"/>
-    <w:link w:val="Heading2Char"/>
+    <w:basedOn w:val="Standard"/>
+    <w:next w:val="Standard"/>
+    <w:link w:val="berschrift2Zeichen"/>
     <w:uiPriority w:val="9"/>
     <w:unhideWhenUsed/>
     <w:qFormat/>
@@ -1269,11 +1053,11 @@
       <w:szCs w:val="26"/>
     </w:rPr>
   </w:style>
-  <w:style w:type="paragraph" w:styleId="Heading3">
+  <w:style w:type="paragraph" w:styleId="berschrift3">
     <w:name w:val="heading 3"/>
-    <w:basedOn w:val="Normal"/>
-    <w:next w:val="Normal"/>
-    <w:link w:val="Heading3Char"/>
+    <w:basedOn w:val="Standard"/>
+    <w:next w:val="Standard"/>
+    <w:link w:val="berschrift3Zeichen"/>
     <w:uiPriority w:val="9"/>
     <w:unhideWhenUsed/>
     <w:qFormat/>
@@ -1295,11 +1079,11 @@
       <w:szCs w:val="24"/>
     </w:rPr>
   </w:style>
-  <w:style w:type="paragraph" w:styleId="Heading4">
+  <w:style w:type="paragraph" w:styleId="berschrift4">
     <w:name w:val="heading 4"/>
-    <w:basedOn w:val="Normal"/>
-    <w:next w:val="Normal"/>
-    <w:link w:val="Heading4Char"/>
+    <w:basedOn w:val="Standard"/>
+    <w:next w:val="Standard"/>
+    <w:link w:val="berschrift4Zeichen"/>
     <w:uiPriority w:val="9"/>
     <w:semiHidden/>
     <w:unhideWhenUsed/>
@@ -1322,11 +1106,11 @@
       <w:color w:val="2F5496" w:themeColor="accent1" w:themeShade="BF"/>
     </w:rPr>
   </w:style>
-  <w:style w:type="paragraph" w:styleId="Heading5">
+  <w:style w:type="paragraph" w:styleId="berschrift5">
     <w:name w:val="heading 5"/>
-    <w:basedOn w:val="Normal"/>
-    <w:next w:val="Normal"/>
-    <w:link w:val="Heading5Char"/>
+    <w:basedOn w:val="Standard"/>
+    <w:next w:val="Standard"/>
+    <w:link w:val="berschrift5Zeichen"/>
     <w:uiPriority w:val="9"/>
     <w:semiHidden/>
     <w:unhideWhenUsed/>
@@ -1347,11 +1131,11 @@
       <w:color w:val="2F5496" w:themeColor="accent1" w:themeShade="BF"/>
     </w:rPr>
   </w:style>
-  <w:style w:type="paragraph" w:styleId="Heading6">
+  <w:style w:type="paragraph" w:styleId="berschrift6">
     <w:name w:val="heading 6"/>
-    <w:basedOn w:val="Normal"/>
-    <w:next w:val="Normal"/>
-    <w:link w:val="Heading6Char"/>
+    <w:basedOn w:val="Standard"/>
+    <w:next w:val="Standard"/>
+    <w:link w:val="berschrift6Zeichen"/>
     <w:uiPriority w:val="9"/>
     <w:semiHidden/>
     <w:unhideWhenUsed/>
@@ -1372,11 +1156,11 @@
       <w:color w:val="1F3763" w:themeColor="accent1" w:themeShade="7F"/>
     </w:rPr>
   </w:style>
-  <w:style w:type="paragraph" w:styleId="Heading7">
+  <w:style w:type="paragraph" w:styleId="berschrift7">
     <w:name w:val="heading 7"/>
-    <w:basedOn w:val="Normal"/>
-    <w:next w:val="Normal"/>
-    <w:link w:val="Heading7Char"/>
+    <w:basedOn w:val="Standard"/>
+    <w:next w:val="Standard"/>
+    <w:link w:val="berschrift7Zeichen"/>
     <w:uiPriority w:val="9"/>
     <w:semiHidden/>
     <w:unhideWhenUsed/>
@@ -1399,11 +1183,11 @@
       <w:color w:val="1F3763" w:themeColor="accent1" w:themeShade="7F"/>
     </w:rPr>
   </w:style>
-  <w:style w:type="paragraph" w:styleId="Heading8">
+  <w:style w:type="paragraph" w:styleId="berschrift8">
     <w:name w:val="heading 8"/>
-    <w:basedOn w:val="Normal"/>
-    <w:next w:val="Normal"/>
-    <w:link w:val="Heading8Char"/>
+    <w:basedOn w:val="Standard"/>
+    <w:next w:val="Standard"/>
+    <w:link w:val="berschrift8Zeichen"/>
     <w:uiPriority w:val="9"/>
     <w:semiHidden/>
     <w:unhideWhenUsed/>
@@ -1426,11 +1210,11 @@
       <w:szCs w:val="21"/>
     </w:rPr>
   </w:style>
-  <w:style w:type="paragraph" w:styleId="Heading9">
+  <w:style w:type="paragraph" w:styleId="berschrift9">
     <w:name w:val="heading 9"/>
-    <w:basedOn w:val="Normal"/>
-    <w:next w:val="Normal"/>
-    <w:link w:val="Heading9Char"/>
+    <w:basedOn w:val="Standard"/>
+    <w:next w:val="Standard"/>
+    <w:link w:val="berschrift9Zeichen"/>
     <w:uiPriority w:val="9"/>
     <w:semiHidden/>
     <w:unhideWhenUsed/>
@@ -1455,13 +1239,13 @@
       <w:szCs w:val="21"/>
     </w:rPr>
   </w:style>
-  <w:style w:type="character" w:default="1" w:styleId="DefaultParagraphFont">
+  <w:style w:type="character" w:default="1" w:styleId="Absatzstandardschriftart">
     <w:name w:val="Default Paragraph Font"/>
     <w:uiPriority w:val="1"/>
     <w:semiHidden/>
     <w:unhideWhenUsed/>
   </w:style>
-  <w:style w:type="table" w:default="1" w:styleId="TableNormal">
+  <w:style w:type="table" w:default="1" w:styleId="NormaleTabelle">
     <w:name w:val="Normal Table"/>
     <w:uiPriority w:val="99"/>
     <w:semiHidden/>
@@ -1476,16 +1260,16 @@
       </w:tblCellMar>
     </w:tblPr>
   </w:style>
-  <w:style w:type="numbering" w:default="1" w:styleId="NoList">
+  <w:style w:type="numbering" w:default="1" w:styleId="KeineListe">
     <w:name w:val="No List"/>
     <w:uiPriority w:val="99"/>
     <w:semiHidden/>
     <w:unhideWhenUsed/>
   </w:style>
-  <w:style w:type="character" w:customStyle="1" w:styleId="Heading2Char">
-    <w:name w:val="Heading 2 Char"/>
-    <w:basedOn w:val="DefaultParagraphFont"/>
-    <w:link w:val="Heading2"/>
+  <w:style w:type="character" w:customStyle="1" w:styleId="berschrift2Zeichen">
+    <w:name w:val="Überschrift 2 Zeichen"/>
+    <w:basedOn w:val="Absatzstandardschriftart"/>
+    <w:link w:val="berschrift2"/>
     <w:uiPriority w:val="9"/>
     <w:rsid w:val="002C02C6"/>
     <w:rPr>
@@ -1496,10 +1280,10 @@
       <w:szCs w:val="26"/>
     </w:rPr>
   </w:style>
-  <w:style w:type="character" w:customStyle="1" w:styleId="Heading1Char">
-    <w:name w:val="Heading 1 Char"/>
-    <w:basedOn w:val="DefaultParagraphFont"/>
-    <w:link w:val="Heading1"/>
+  <w:style w:type="character" w:customStyle="1" w:styleId="berschrift1Zeichen">
+    <w:name w:val="Überschrift 1 Zeichen"/>
+    <w:basedOn w:val="Absatzstandardschriftart"/>
+    <w:link w:val="berschrift1"/>
     <w:uiPriority w:val="9"/>
     <w:rsid w:val="002C02C6"/>
     <w:rPr>
@@ -1512,7 +1296,7 @@
   </w:style>
   <w:style w:type="paragraph" w:customStyle="1" w:styleId="Style1">
     <w:name w:val="Style1"/>
-    <w:basedOn w:val="Heading1"/>
+    <w:basedOn w:val="berschrift1"/>
     <w:link w:val="Style1Char"/>
     <w:qFormat/>
     <w:rsid w:val="002C02C6"/>
@@ -1537,7 +1321,7 @@
   </w:style>
   <w:style w:type="character" w:customStyle="1" w:styleId="Style1Char">
     <w:name w:val="Style1 Char"/>
-    <w:basedOn w:val="Heading1Char"/>
+    <w:basedOn w:val="berschrift1Zeichen"/>
     <w:link w:val="Style1"/>
     <w:rsid w:val="002C02C6"/>
     <w:rPr>
@@ -1548,10 +1332,10 @@
       <w:szCs w:val="32"/>
     </w:rPr>
   </w:style>
-  <w:style w:type="paragraph" w:styleId="Header">
+  <w:style w:type="paragraph" w:styleId="Kopfzeile">
     <w:name w:val="header"/>
-    <w:basedOn w:val="Normal"/>
-    <w:link w:val="HeaderChar"/>
+    <w:basedOn w:val="Standard"/>
+    <w:link w:val="KopfzeileZeichen"/>
     <w:uiPriority w:val="99"/>
     <w:unhideWhenUsed/>
     <w:rsid w:val="002C02C6"/>
@@ -1576,17 +1360,17 @@
       <w:szCs w:val="32"/>
     </w:rPr>
   </w:style>
-  <w:style w:type="character" w:customStyle="1" w:styleId="HeaderChar">
-    <w:name w:val="Header Char"/>
-    <w:basedOn w:val="DefaultParagraphFont"/>
-    <w:link w:val="Header"/>
+  <w:style w:type="character" w:customStyle="1" w:styleId="KopfzeileZeichen">
+    <w:name w:val="Kopfzeile Zeichen"/>
+    <w:basedOn w:val="Absatzstandardschriftart"/>
+    <w:link w:val="Kopfzeile"/>
     <w:uiPriority w:val="99"/>
     <w:rsid w:val="002C02C6"/>
   </w:style>
-  <w:style w:type="paragraph" w:styleId="Footer">
+  <w:style w:type="paragraph" w:styleId="Fuzeile">
     <w:name w:val="footer"/>
-    <w:basedOn w:val="Normal"/>
-    <w:link w:val="FooterChar"/>
+    <w:basedOn w:val="Standard"/>
+    <w:link w:val="FuzeileZeichen"/>
     <w:uiPriority w:val="99"/>
     <w:unhideWhenUsed/>
     <w:rsid w:val="002C02C6"/>
@@ -1598,16 +1382,16 @@
       <w:spacing w:after="0" w:line="240" w:lineRule="auto"/>
     </w:pPr>
   </w:style>
-  <w:style w:type="character" w:customStyle="1" w:styleId="FooterChar">
-    <w:name w:val="Footer Char"/>
-    <w:basedOn w:val="DefaultParagraphFont"/>
-    <w:link w:val="Footer"/>
+  <w:style w:type="character" w:customStyle="1" w:styleId="FuzeileZeichen">
+    <w:name w:val="Fußzeile Zeichen"/>
+    <w:basedOn w:val="Absatzstandardschriftart"/>
+    <w:link w:val="Fuzeile"/>
     <w:uiPriority w:val="99"/>
     <w:rsid w:val="002C02C6"/>
   </w:style>
-  <w:style w:type="paragraph" w:styleId="ListParagraph">
+  <w:style w:type="paragraph" w:styleId="Listenabsatz">
     <w:name w:val="List Paragraph"/>
-    <w:basedOn w:val="Normal"/>
+    <w:basedOn w:val="Standard"/>
     <w:uiPriority w:val="34"/>
     <w:qFormat/>
     <w:rsid w:val="002C02C6"/>
@@ -1616,10 +1400,10 @@
       <w:contextualSpacing/>
     </w:pPr>
   </w:style>
-  <w:style w:type="character" w:customStyle="1" w:styleId="Heading3Char">
-    <w:name w:val="Heading 3 Char"/>
-    <w:basedOn w:val="DefaultParagraphFont"/>
-    <w:link w:val="Heading3"/>
+  <w:style w:type="character" w:customStyle="1" w:styleId="berschrift3Zeichen">
+    <w:name w:val="Überschrift 3 Zeichen"/>
+    <w:basedOn w:val="Absatzstandardschriftart"/>
+    <w:link w:val="berschrift3"/>
     <w:uiPriority w:val="9"/>
     <w:rsid w:val="002C02C6"/>
     <w:rPr>
@@ -1629,10 +1413,10 @@
       <w:szCs w:val="24"/>
     </w:rPr>
   </w:style>
-  <w:style w:type="character" w:customStyle="1" w:styleId="Heading4Char">
-    <w:name w:val="Heading 4 Char"/>
-    <w:basedOn w:val="DefaultParagraphFont"/>
-    <w:link w:val="Heading4"/>
+  <w:style w:type="character" w:customStyle="1" w:styleId="berschrift4Zeichen">
+    <w:name w:val="Überschrift 4 Zeichen"/>
+    <w:basedOn w:val="Absatzstandardschriftart"/>
+    <w:link w:val="berschrift4"/>
     <w:uiPriority w:val="9"/>
     <w:semiHidden/>
     <w:rsid w:val="002C02C6"/>
@@ -1643,10 +1427,10 @@
       <w:color w:val="2F5496" w:themeColor="accent1" w:themeShade="BF"/>
     </w:rPr>
   </w:style>
-  <w:style w:type="character" w:customStyle="1" w:styleId="Heading5Char">
-    <w:name w:val="Heading 5 Char"/>
-    <w:basedOn w:val="DefaultParagraphFont"/>
-    <w:link w:val="Heading5"/>
+  <w:style w:type="character" w:customStyle="1" w:styleId="berschrift5Zeichen">
+    <w:name w:val="Überschrift 5 Zeichen"/>
+    <w:basedOn w:val="Absatzstandardschriftart"/>
+    <w:link w:val="berschrift5"/>
     <w:uiPriority w:val="9"/>
     <w:semiHidden/>
     <w:rsid w:val="002C02C6"/>
@@ -1655,10 +1439,10 @@
       <w:color w:val="2F5496" w:themeColor="accent1" w:themeShade="BF"/>
     </w:rPr>
   </w:style>
-  <w:style w:type="character" w:customStyle="1" w:styleId="Heading6Char">
-    <w:name w:val="Heading 6 Char"/>
-    <w:basedOn w:val="DefaultParagraphFont"/>
-    <w:link w:val="Heading6"/>
+  <w:style w:type="character" w:customStyle="1" w:styleId="berschrift6Zeichen">
+    <w:name w:val="Überschrift 6 Zeichen"/>
+    <w:basedOn w:val="Absatzstandardschriftart"/>
+    <w:link w:val="berschrift6"/>
     <w:uiPriority w:val="9"/>
     <w:semiHidden/>
     <w:rsid w:val="002C02C6"/>
@@ -1667,10 +1451,10 @@
       <w:color w:val="1F3763" w:themeColor="accent1" w:themeShade="7F"/>
     </w:rPr>
   </w:style>
-  <w:style w:type="character" w:customStyle="1" w:styleId="Heading7Char">
-    <w:name w:val="Heading 7 Char"/>
-    <w:basedOn w:val="DefaultParagraphFont"/>
-    <w:link w:val="Heading7"/>
+  <w:style w:type="character" w:customStyle="1" w:styleId="berschrift7Zeichen">
+    <w:name w:val="Überschrift 7 Zeichen"/>
+    <w:basedOn w:val="Absatzstandardschriftart"/>
+    <w:link w:val="berschrift7"/>
     <w:uiPriority w:val="9"/>
     <w:semiHidden/>
     <w:rsid w:val="002C02C6"/>
@@ -1681,10 +1465,10 @@
       <w:color w:val="1F3763" w:themeColor="accent1" w:themeShade="7F"/>
     </w:rPr>
   </w:style>
-  <w:style w:type="character" w:customStyle="1" w:styleId="Heading8Char">
-    <w:name w:val="Heading 8 Char"/>
-    <w:basedOn w:val="DefaultParagraphFont"/>
-    <w:link w:val="Heading8"/>
+  <w:style w:type="character" w:customStyle="1" w:styleId="berschrift8Zeichen">
+    <w:name w:val="Überschrift 8 Zeichen"/>
+    <w:basedOn w:val="Absatzstandardschriftart"/>
+    <w:link w:val="berschrift8"/>
     <w:uiPriority w:val="9"/>
     <w:semiHidden/>
     <w:rsid w:val="002C02C6"/>
@@ -1695,10 +1479,10 @@
       <w:szCs w:val="21"/>
     </w:rPr>
   </w:style>
-  <w:style w:type="character" w:customStyle="1" w:styleId="Heading9Char">
-    <w:name w:val="Heading 9 Char"/>
-    <w:basedOn w:val="DefaultParagraphFont"/>
-    <w:link w:val="Heading9"/>
+  <w:style w:type="character" w:customStyle="1" w:styleId="berschrift9Zeichen">
+    <w:name w:val="Überschrift 9 Zeichen"/>
+    <w:basedOn w:val="Absatzstandardschriftart"/>
+    <w:link w:val="berschrift9"/>
     <w:uiPriority w:val="9"/>
     <w:semiHidden/>
     <w:rsid w:val="002C02C6"/>
@@ -1711,9 +1495,686 @@
       <w:szCs w:val="21"/>
     </w:rPr>
   </w:style>
-  <w:style w:type="character" w:styleId="Emphasis">
+  <w:style w:type="character" w:styleId="Herausstellen">
     <w:name w:val="Emphasis"/>
-    <w:basedOn w:val="DefaultParagraphFont"/>
+    <w:basedOn w:val="Absatzstandardschriftart"/>
+    <w:uiPriority w:val="20"/>
+    <w:qFormat/>
+    <w:rsid w:val="006B15D0"/>
+    <w:rPr>
+      <w:i/>
+      <w:iCs/>
+    </w:rPr>
+  </w:style>
+</w:styles>
+</file>
+
+<file path=word/stylesWithEffects.xml><?xml version="1.0" encoding="utf-8"?>
+<w:styles xmlns:wpc="http://schemas.microsoft.com/office/word/2010/wordprocessingCanvas" xmlns:mo="http://schemas.microsoft.com/office/mac/office/2008/main" xmlns:mc="http://schemas.openxmlformats.org/markup-compatibility/2006" xmlns:mv="urn:schemas-microsoft-com:mac:vml" xmlns:o="urn:schemas-microsoft-com:office:office" xmlns:r="http://schemas.openxmlformats.org/officeDocument/2006/relationships" xmlns:m="http://schemas.openxmlformats.org/officeDocument/2006/math" xmlns:v="urn:schemas-microsoft-com:vml" xmlns:wp14="http://schemas.microsoft.com/office/word/2010/wordprocessingDrawing" xmlns:wp="http://schemas.openxmlformats.org/drawingml/2006/wordprocessingDrawing" xmlns:w10="urn:schemas-microsoft-com:office:word" xmlns:w="http://schemas.openxmlformats.org/wordprocessingml/2006/main" xmlns:w14="http://schemas.microsoft.com/office/word/2010/wordml" xmlns:wpg="http://schemas.microsoft.com/office/word/2010/wordprocessingGroup" xmlns:wpi="http://schemas.microsoft.com/office/word/2010/wordprocessingInk" xmlns:wne="http://schemas.microsoft.com/office/word/2006/wordml" xmlns:wps="http://schemas.microsoft.com/office/word/2010/wordprocessingShape" mc:Ignorable="w14 wp14">
+  <w:docDefaults>
+    <w:rPrDefault>
+      <w:rPr>
+        <w:rFonts w:asciiTheme="minorHAnsi" w:eastAsiaTheme="minorHAnsi" w:hAnsiTheme="minorHAnsi" w:cstheme="minorBidi"/>
+        <w:sz w:val="22"/>
+        <w:szCs w:val="22"/>
+        <w:lang w:val="en-IN" w:eastAsia="en-US" w:bidi="ar-SA"/>
+      </w:rPr>
+    </w:rPrDefault>
+    <w:pPrDefault>
+      <w:pPr>
+        <w:spacing w:after="160" w:line="259" w:lineRule="auto"/>
+      </w:pPr>
+    </w:pPrDefault>
+  </w:docDefaults>
+  <w:latentStyles w:defLockedState="0" w:defUIPriority="99" w:defSemiHidden="1" w:defUnhideWhenUsed="1" w:defQFormat="0" w:count="276">
+    <w:lsdException w:name="Normal" w:semiHidden="0" w:uiPriority="0" w:unhideWhenUsed="0" w:qFormat="1"/>
+    <w:lsdException w:name="heading 1" w:semiHidden="0" w:uiPriority="9" w:unhideWhenUsed="0" w:qFormat="1"/>
+    <w:lsdException w:name="heading 2" w:uiPriority="9" w:qFormat="1"/>
+    <w:lsdException w:name="heading 3" w:uiPriority="9" w:qFormat="1"/>
+    <w:lsdException w:name="heading 4" w:uiPriority="9" w:qFormat="1"/>
+    <w:lsdException w:name="heading 5" w:uiPriority="9" w:qFormat="1"/>
+    <w:lsdException w:name="heading 6" w:uiPriority="9" w:qFormat="1"/>
+    <w:lsdException w:name="heading 7" w:uiPriority="9" w:qFormat="1"/>
+    <w:lsdException w:name="heading 8" w:uiPriority="9" w:qFormat="1"/>
+    <w:lsdException w:name="heading 9" w:uiPriority="9" w:qFormat="1"/>
+    <w:lsdException w:name="toc 1" w:uiPriority="39"/>
+    <w:lsdException w:name="toc 2" w:uiPriority="39"/>
+    <w:lsdException w:name="toc 3" w:uiPriority="39"/>
+    <w:lsdException w:name="toc 4" w:uiPriority="39"/>
+    <w:lsdException w:name="toc 5" w:uiPriority="39"/>
+    <w:lsdException w:name="toc 6" w:uiPriority="39"/>
+    <w:lsdException w:name="toc 7" w:uiPriority="39"/>
+    <w:lsdException w:name="toc 8" w:uiPriority="39"/>
+    <w:lsdException w:name="toc 9" w:uiPriority="39"/>
+    <w:lsdException w:name="caption" w:uiPriority="35" w:qFormat="1"/>
+    <w:lsdException w:name="Title" w:semiHidden="0" w:uiPriority="10" w:unhideWhenUsed="0" w:qFormat="1"/>
+    <w:lsdException w:name="Default Paragraph Font" w:uiPriority="1"/>
+    <w:lsdException w:name="Subtitle" w:semiHidden="0" w:uiPriority="11" w:unhideWhenUsed="0" w:qFormat="1"/>
+    <w:lsdException w:name="Strong" w:semiHidden="0" w:uiPriority="22" w:unhideWhenUsed="0" w:qFormat="1"/>
+    <w:lsdException w:name="Emphasis" w:semiHidden="0" w:uiPriority="20" w:unhideWhenUsed="0" w:qFormat="1"/>
+    <w:lsdException w:name="Table Grid" w:semiHidden="0" w:uiPriority="39" w:unhideWhenUsed="0"/>
+    <w:lsdException w:name="Note Level 1" w:semiHidden="0" w:unhideWhenUsed="0"/>
+    <w:lsdException w:name="Note Level 2" w:semiHidden="0" w:unhideWhenUsed="0"/>
+    <w:lsdException w:name="Note Level 3" w:semiHidden="0" w:unhideWhenUsed="0"/>
+    <w:lsdException w:name="Note Level 4" w:semiHidden="0" w:unhideWhenUsed="0"/>
+    <w:lsdException w:name="Note Level 5" w:semiHidden="0" w:unhideWhenUsed="0"/>
+    <w:lsdException w:name="Note Level 6" w:semiHidden="0" w:unhideWhenUsed="0"/>
+    <w:lsdException w:name="Note Level 7" w:semiHidden="0" w:unhideWhenUsed="0"/>
+    <w:lsdException w:name="Note Level 8" w:semiHidden="0" w:unhideWhenUsed="0"/>
+    <w:lsdException w:name="Note Level 9" w:semiHidden="0" w:unhideWhenUsed="0"/>
+    <w:lsdException w:name="Placeholder Text" w:unhideWhenUsed="0"/>
+    <w:lsdException w:name="No Spacing" w:semiHidden="0" w:uiPriority="1" w:unhideWhenUsed="0" w:qFormat="1"/>
+    <w:lsdException w:name="Light Shading" w:semiHidden="0" w:uiPriority="60" w:unhideWhenUsed="0"/>
+    <w:lsdException w:name="Light List" w:semiHidden="0" w:uiPriority="61" w:unhideWhenUsed="0"/>
+    <w:lsdException w:name="Light Grid" w:semiHidden="0" w:uiPriority="62" w:unhideWhenUsed="0"/>
+    <w:lsdException w:name="Medium Shading 1" w:semiHidden="0" w:uiPriority="63" w:unhideWhenUsed="0"/>
+    <w:lsdException w:name="Medium Shading 2" w:semiHidden="0" w:uiPriority="64" w:unhideWhenUsed="0"/>
+    <w:lsdException w:name="Medium List 1" w:semiHidden="0" w:uiPriority="65" w:unhideWhenUsed="0"/>
+    <w:lsdException w:name="Medium List 2" w:semiHidden="0" w:uiPriority="66" w:unhideWhenUsed="0"/>
+    <w:lsdException w:name="Medium Grid 1" w:semiHidden="0" w:uiPriority="67" w:unhideWhenUsed="0"/>
+    <w:lsdException w:name="Medium Grid 2" w:semiHidden="0" w:uiPriority="68" w:unhideWhenUsed="0"/>
+    <w:lsdException w:name="Medium Grid 3" w:semiHidden="0" w:uiPriority="69" w:unhideWhenUsed="0"/>
+    <w:lsdException w:name="Dark List" w:semiHidden="0" w:uiPriority="70" w:unhideWhenUsed="0"/>
+    <w:lsdException w:name="Colorful Shading" w:semiHidden="0" w:uiPriority="71" w:unhideWhenUsed="0"/>
+    <w:lsdException w:name="Colorful List" w:semiHidden="0" w:uiPriority="72" w:unhideWhenUsed="0"/>
+    <w:lsdException w:name="Colorful Grid" w:semiHidden="0" w:uiPriority="73" w:unhideWhenUsed="0"/>
+    <w:lsdException w:name="Light Shading Accent 1" w:semiHidden="0" w:uiPriority="60" w:unhideWhenUsed="0"/>
+    <w:lsdException w:name="Light List Accent 1" w:semiHidden="0" w:uiPriority="61" w:unhideWhenUsed="0"/>
+    <w:lsdException w:name="Light Grid Accent 1" w:semiHidden="0" w:uiPriority="62" w:unhideWhenUsed="0"/>
+    <w:lsdException w:name="Medium Shading 1 Accent 1" w:semiHidden="0" w:uiPriority="63" w:unhideWhenUsed="0"/>
+    <w:lsdException w:name="Medium Shading 2 Accent 1" w:semiHidden="0" w:uiPriority="64" w:unhideWhenUsed="0"/>
+    <w:lsdException w:name="Medium List 1 Accent 1" w:semiHidden="0" w:uiPriority="65" w:unhideWhenUsed="0"/>
+    <w:lsdException w:name="Revision" w:unhideWhenUsed="0"/>
+    <w:lsdException w:name="List Paragraph" w:semiHidden="0" w:uiPriority="34" w:unhideWhenUsed="0" w:qFormat="1"/>
+    <w:lsdException w:name="Quote" w:semiHidden="0" w:uiPriority="29" w:unhideWhenUsed="0" w:qFormat="1"/>
+    <w:lsdException w:name="Intense Quote" w:semiHidden="0" w:uiPriority="30" w:unhideWhenUsed="0" w:qFormat="1"/>
+    <w:lsdException w:name="Medium List 2 Accent 1" w:semiHidden="0" w:uiPriority="66" w:unhideWhenUsed="0"/>
+    <w:lsdException w:name="Medium Grid 1 Accent 1" w:semiHidden="0" w:uiPriority="67" w:unhideWhenUsed="0"/>
+    <w:lsdException w:name="Medium Grid 2 Accent 1" w:semiHidden="0" w:uiPriority="68" w:unhideWhenUsed="0"/>
+    <w:lsdException w:name="Medium Grid 3 Accent 1" w:semiHidden="0" w:uiPriority="69" w:unhideWhenUsed="0"/>
+    <w:lsdException w:name="Dark List Accent 1" w:semiHidden="0" w:uiPriority="70" w:unhideWhenUsed="0"/>
+    <w:lsdException w:name="Colorful Shading Accent 1" w:semiHidden="0" w:uiPriority="71" w:unhideWhenUsed="0"/>
+    <w:lsdException w:name="Colorful List Accent 1" w:semiHidden="0" w:uiPriority="72" w:unhideWhenUsed="0"/>
+    <w:lsdException w:name="Colorful Grid Accent 1" w:semiHidden="0" w:uiPriority="73" w:unhideWhenUsed="0"/>
+    <w:lsdException w:name="Light Shading Accent 2" w:semiHidden="0" w:uiPriority="60" w:unhideWhenUsed="0"/>
+    <w:lsdException w:name="Light List Accent 2" w:semiHidden="0" w:uiPriority="61" w:unhideWhenUsed="0"/>
+    <w:lsdException w:name="Light Grid Accent 2" w:semiHidden="0" w:uiPriority="62" w:unhideWhenUsed="0"/>
+    <w:lsdException w:name="Medium Shading 1 Accent 2" w:semiHidden="0" w:uiPriority="63" w:unhideWhenUsed="0"/>
+    <w:lsdException w:name="Medium Shading 2 Accent 2" w:semiHidden="0" w:uiPriority="64" w:unhideWhenUsed="0"/>
+    <w:lsdException w:name="Medium List 1 Accent 2" w:semiHidden="0" w:uiPriority="65" w:unhideWhenUsed="0"/>
+    <w:lsdException w:name="Medium List 2 Accent 2" w:semiHidden="0" w:uiPriority="66" w:unhideWhenUsed="0"/>
+    <w:lsdException w:name="Medium Grid 1 Accent 2" w:semiHidden="0" w:uiPriority="67" w:unhideWhenUsed="0"/>
+    <w:lsdException w:name="Medium Grid 2 Accent 2" w:semiHidden="0" w:uiPriority="68" w:unhideWhenUsed="0"/>
+    <w:lsdException w:name="Medium Grid 3 Accent 2" w:semiHidden="0" w:uiPriority="69" w:unhideWhenUsed="0"/>
+    <w:lsdException w:name="Dark List Accent 2" w:semiHidden="0" w:uiPriority="70" w:unhideWhenUsed="0"/>
+    <w:lsdException w:name="Colorful Shading Accent 2" w:semiHidden="0" w:uiPriority="71" w:unhideWhenUsed="0"/>
+    <w:lsdException w:name="Colorful List Accent 2" w:semiHidden="0" w:uiPriority="72" w:unhideWhenUsed="0"/>
+    <w:lsdException w:name="Colorful Grid Accent 2" w:semiHidden="0" w:uiPriority="73" w:unhideWhenUsed="0"/>
+    <w:lsdException w:name="Light Shading Accent 3" w:semiHidden="0" w:uiPriority="60" w:unhideWhenUsed="0"/>
+    <w:lsdException w:name="Light List Accent 3" w:semiHidden="0" w:uiPriority="61" w:unhideWhenUsed="0"/>
+    <w:lsdException w:name="Light Grid Accent 3" w:semiHidden="0" w:uiPriority="62" w:unhideWhenUsed="0"/>
+    <w:lsdException w:name="Medium Shading 1 Accent 3" w:semiHidden="0" w:uiPriority="63" w:unhideWhenUsed="0"/>
+    <w:lsdException w:name="Medium Shading 2 Accent 3" w:semiHidden="0" w:uiPriority="64" w:unhideWhenUsed="0"/>
+    <w:lsdException w:name="Medium List 1 Accent 3" w:semiHidden="0" w:uiPriority="65" w:unhideWhenUsed="0"/>
+    <w:lsdException w:name="Medium List 2 Accent 3" w:semiHidden="0" w:uiPriority="66" w:unhideWhenUsed="0"/>
+    <w:lsdException w:name="Medium Grid 1 Accent 3" w:semiHidden="0" w:uiPriority="67" w:unhideWhenUsed="0"/>
+    <w:lsdException w:name="Medium Grid 2 Accent 3" w:semiHidden="0" w:uiPriority="68" w:unhideWhenUsed="0"/>
+    <w:lsdException w:name="Medium Grid 3 Accent 3" w:semiHidden="0" w:uiPriority="69" w:unhideWhenUsed="0"/>
+    <w:lsdException w:name="Dark List Accent 3" w:semiHidden="0" w:uiPriority="70" w:unhideWhenUsed="0"/>
+    <w:lsdException w:name="Colorful Shading Accent 3" w:semiHidden="0" w:uiPriority="71" w:unhideWhenUsed="0"/>
+    <w:lsdException w:name="Colorful List Accent 3" w:semiHidden="0" w:uiPriority="72" w:unhideWhenUsed="0"/>
+    <w:lsdException w:name="Colorful Grid Accent 3" w:semiHidden="0" w:uiPriority="73" w:unhideWhenUsed="0"/>
+    <w:lsdException w:name="Light Shading Accent 4" w:semiHidden="0" w:uiPriority="60" w:unhideWhenUsed="0"/>
+    <w:lsdException w:name="Light List Accent 4" w:semiHidden="0" w:uiPriority="61" w:unhideWhenUsed="0"/>
+    <w:lsdException w:name="Light Grid Accent 4" w:semiHidden="0" w:uiPriority="62" w:unhideWhenUsed="0"/>
+    <w:lsdException w:name="Medium Shading 1 Accent 4" w:semiHidden="0" w:uiPriority="63" w:unhideWhenUsed="0"/>
+    <w:lsdException w:name="Medium Shading 2 Accent 4" w:semiHidden="0" w:uiPriority="64" w:unhideWhenUsed="0"/>
+    <w:lsdException w:name="Medium List 1 Accent 4" w:semiHidden="0" w:uiPriority="65" w:unhideWhenUsed="0"/>
+    <w:lsdException w:name="Medium List 2 Accent 4" w:semiHidden="0" w:uiPriority="66" w:unhideWhenUsed="0"/>
+    <w:lsdException w:name="Medium Grid 1 Accent 4" w:semiHidden="0" w:uiPriority="67" w:unhideWhenUsed="0"/>
+    <w:lsdException w:name="Medium Grid 2 Accent 4" w:semiHidden="0" w:uiPriority="68" w:unhideWhenUsed="0"/>
+    <w:lsdException w:name="Medium Grid 3 Accent 4" w:semiHidden="0" w:uiPriority="69" w:unhideWhenUsed="0"/>
+    <w:lsdException w:name="Dark List Accent 4" w:semiHidden="0" w:uiPriority="70" w:unhideWhenUsed="0"/>
+    <w:lsdException w:name="Colorful Shading Accent 4" w:semiHidden="0" w:uiPriority="71" w:unhideWhenUsed="0"/>
+    <w:lsdException w:name="Colorful List Accent 4" w:semiHidden="0" w:uiPriority="72" w:unhideWhenUsed="0"/>
+    <w:lsdException w:name="Colorful Grid Accent 4" w:semiHidden="0" w:uiPriority="73" w:unhideWhenUsed="0"/>
+    <w:lsdException w:name="Light Shading Accent 5" w:semiHidden="0" w:uiPriority="60" w:unhideWhenUsed="0"/>
+    <w:lsdException w:name="Light List Accent 5" w:semiHidden="0" w:uiPriority="61" w:unhideWhenUsed="0"/>
+    <w:lsdException w:name="Light Grid Accent 5" w:semiHidden="0" w:uiPriority="62" w:unhideWhenUsed="0"/>
+    <w:lsdException w:name="Medium Shading 1 Accent 5" w:semiHidden="0" w:uiPriority="63" w:unhideWhenUsed="0"/>
+    <w:lsdException w:name="Medium Shading 2 Accent 5" w:semiHidden="0" w:uiPriority="64" w:unhideWhenUsed="0"/>
+    <w:lsdException w:name="Medium List 1 Accent 5" w:semiHidden="0" w:uiPriority="65" w:unhideWhenUsed="0"/>
+    <w:lsdException w:name="Medium List 2 Accent 5" w:semiHidden="0" w:uiPriority="66" w:unhideWhenUsed="0"/>
+    <w:lsdException w:name="Medium Grid 1 Accent 5" w:semiHidden="0" w:uiPriority="67" w:unhideWhenUsed="0"/>
+    <w:lsdException w:name="Medium Grid 2 Accent 5" w:semiHidden="0" w:uiPriority="68" w:unhideWhenUsed="0"/>
+    <w:lsdException w:name="Medium Grid 3 Accent 5" w:semiHidden="0" w:uiPriority="69" w:unhideWhenUsed="0"/>
+    <w:lsdException w:name="Dark List Accent 5" w:semiHidden="0" w:uiPriority="70" w:unhideWhenUsed="0"/>
+    <w:lsdException w:name="Colorful Shading Accent 5" w:semiHidden="0" w:uiPriority="71" w:unhideWhenUsed="0"/>
+    <w:lsdException w:name="Colorful List Accent 5" w:semiHidden="0" w:uiPriority="72" w:unhideWhenUsed="0"/>
+    <w:lsdException w:name="Colorful Grid Accent 5" w:semiHidden="0" w:uiPriority="73" w:unhideWhenUsed="0"/>
+    <w:lsdException w:name="Light Shading Accent 6" w:semiHidden="0" w:uiPriority="60" w:unhideWhenUsed="0"/>
+    <w:lsdException w:name="Light List Accent 6" w:semiHidden="0" w:uiPriority="61" w:unhideWhenUsed="0"/>
+    <w:lsdException w:name="Light Grid Accent 6" w:semiHidden="0" w:uiPriority="62" w:unhideWhenUsed="0"/>
+    <w:lsdException w:name="Medium Shading 1 Accent 6" w:semiHidden="0" w:uiPriority="63" w:unhideWhenUsed="0"/>
+    <w:lsdException w:name="Medium Shading 2 Accent 6" w:semiHidden="0" w:uiPriority="64" w:unhideWhenUsed="0"/>
+    <w:lsdException w:name="Medium List 1 Accent 6" w:semiHidden="0" w:uiPriority="65" w:unhideWhenUsed="0"/>
+    <w:lsdException w:name="Medium List 2 Accent 6" w:semiHidden="0" w:uiPriority="66" w:unhideWhenUsed="0"/>
+    <w:lsdException w:name="Medium Grid 1 Accent 6" w:semiHidden="0" w:uiPriority="67" w:unhideWhenUsed="0"/>
+    <w:lsdException w:name="Medium Grid 2 Accent 6" w:semiHidden="0" w:uiPriority="68" w:unhideWhenUsed="0"/>
+    <w:lsdException w:name="Medium Grid 3 Accent 6" w:semiHidden="0" w:uiPriority="69" w:unhideWhenUsed="0"/>
+    <w:lsdException w:name="Dark List Accent 6" w:semiHidden="0" w:uiPriority="70" w:unhideWhenUsed="0"/>
+    <w:lsdException w:name="Colorful Shading Accent 6" w:semiHidden="0" w:uiPriority="71" w:unhideWhenUsed="0"/>
+    <w:lsdException w:name="Colorful List Accent 6" w:semiHidden="0" w:uiPriority="72" w:unhideWhenUsed="0"/>
+    <w:lsdException w:name="Colorful Grid Accent 6" w:semiHidden="0" w:uiPriority="73" w:unhideWhenUsed="0"/>
+    <w:lsdException w:name="Subtle Emphasis" w:semiHidden="0" w:uiPriority="19" w:unhideWhenUsed="0" w:qFormat="1"/>
+    <w:lsdException w:name="Intense Emphasis" w:semiHidden="0" w:uiPriority="21" w:unhideWhenUsed="0" w:qFormat="1"/>
+    <w:lsdException w:name="Subtle Reference" w:semiHidden="0" w:uiPriority="31" w:unhideWhenUsed="0" w:qFormat="1"/>
+    <w:lsdException w:name="Intense Reference" w:semiHidden="0" w:uiPriority="32" w:unhideWhenUsed="0" w:qFormat="1"/>
+    <w:lsdException w:name="Book Title" w:semiHidden="0" w:uiPriority="33" w:unhideWhenUsed="0" w:qFormat="1"/>
+    <w:lsdException w:name="Bibliography" w:uiPriority="37"/>
+    <w:lsdException w:name="TOC Heading" w:uiPriority="39" w:qFormat="1"/>
+  </w:latentStyles>
+  <w:style w:type="paragraph" w:default="1" w:styleId="Standard">
+    <w:name w:val="Normal"/>
+    <w:qFormat/>
+  </w:style>
+  <w:style w:type="paragraph" w:styleId="berschrift1">
+    <w:name w:val="heading 1"/>
+    <w:basedOn w:val="Standard"/>
+    <w:next w:val="Standard"/>
+    <w:link w:val="berschrift1Zeichen"/>
+    <w:uiPriority w:val="9"/>
+    <w:qFormat/>
+    <w:rsid w:val="002C02C6"/>
+    <w:pPr>
+      <w:keepNext/>
+      <w:keepLines/>
+      <w:numPr>
+        <w:numId w:val="4"/>
+      </w:numPr>
+      <w:spacing w:before="240" w:after="0"/>
+      <w:outlineLvl w:val="0"/>
+    </w:pPr>
+    <w:rPr>
+      <w:rFonts w:asciiTheme="majorHAnsi" w:eastAsiaTheme="majorEastAsia" w:hAnsiTheme="majorHAnsi" w:cstheme="majorBidi"/>
+      <w:b/>
+      <w:color w:val="002060"/>
+      <w:sz w:val="32"/>
+      <w:szCs w:val="32"/>
+    </w:rPr>
+  </w:style>
+  <w:style w:type="paragraph" w:styleId="berschrift2">
+    <w:name w:val="heading 2"/>
+    <w:basedOn w:val="Standard"/>
+    <w:next w:val="Standard"/>
+    <w:link w:val="berschrift2Zeichen"/>
+    <w:uiPriority w:val="9"/>
+    <w:unhideWhenUsed/>
+    <w:qFormat/>
+    <w:rsid w:val="002C02C6"/>
+    <w:pPr>
+      <w:keepNext/>
+      <w:keepLines/>
+      <w:numPr>
+        <w:ilvl w:val="1"/>
+        <w:numId w:val="4"/>
+      </w:numPr>
+      <w:spacing w:before="40" w:after="0"/>
+      <w:outlineLvl w:val="1"/>
+    </w:pPr>
+    <w:rPr>
+      <w:rFonts w:asciiTheme="majorHAnsi" w:eastAsiaTheme="majorEastAsia" w:hAnsiTheme="majorHAnsi" w:cstheme="majorBidi"/>
+      <w:b/>
+      <w:color w:val="2F5496" w:themeColor="accent1" w:themeShade="BF"/>
+      <w:sz w:val="26"/>
+      <w:szCs w:val="26"/>
+    </w:rPr>
+  </w:style>
+  <w:style w:type="paragraph" w:styleId="berschrift3">
+    <w:name w:val="heading 3"/>
+    <w:basedOn w:val="Standard"/>
+    <w:next w:val="Standard"/>
+    <w:link w:val="berschrift3Zeichen"/>
+    <w:uiPriority w:val="9"/>
+    <w:unhideWhenUsed/>
+    <w:qFormat/>
+    <w:rsid w:val="002C02C6"/>
+    <w:pPr>
+      <w:keepNext/>
+      <w:keepLines/>
+      <w:numPr>
+        <w:ilvl w:val="2"/>
+        <w:numId w:val="4"/>
+      </w:numPr>
+      <w:spacing w:before="40" w:after="0"/>
+      <w:outlineLvl w:val="2"/>
+    </w:pPr>
+    <w:rPr>
+      <w:rFonts w:asciiTheme="majorHAnsi" w:eastAsiaTheme="majorEastAsia" w:hAnsiTheme="majorHAnsi" w:cstheme="majorBidi"/>
+      <w:color w:val="1F3763" w:themeColor="accent1" w:themeShade="7F"/>
+      <w:sz w:val="24"/>
+      <w:szCs w:val="24"/>
+    </w:rPr>
+  </w:style>
+  <w:style w:type="paragraph" w:styleId="berschrift4">
+    <w:name w:val="heading 4"/>
+    <w:basedOn w:val="Standard"/>
+    <w:next w:val="Standard"/>
+    <w:link w:val="berschrift4Zeichen"/>
+    <w:uiPriority w:val="9"/>
+    <w:semiHidden/>
+    <w:unhideWhenUsed/>
+    <w:qFormat/>
+    <w:rsid w:val="002C02C6"/>
+    <w:pPr>
+      <w:keepNext/>
+      <w:keepLines/>
+      <w:numPr>
+        <w:ilvl w:val="3"/>
+        <w:numId w:val="4"/>
+      </w:numPr>
+      <w:spacing w:before="40" w:after="0"/>
+      <w:outlineLvl w:val="3"/>
+    </w:pPr>
+    <w:rPr>
+      <w:rFonts w:asciiTheme="majorHAnsi" w:eastAsiaTheme="majorEastAsia" w:hAnsiTheme="majorHAnsi" w:cstheme="majorBidi"/>
+      <w:i/>
+      <w:iCs/>
+      <w:color w:val="2F5496" w:themeColor="accent1" w:themeShade="BF"/>
+    </w:rPr>
+  </w:style>
+  <w:style w:type="paragraph" w:styleId="berschrift5">
+    <w:name w:val="heading 5"/>
+    <w:basedOn w:val="Standard"/>
+    <w:next w:val="Standard"/>
+    <w:link w:val="berschrift5Zeichen"/>
+    <w:uiPriority w:val="9"/>
+    <w:semiHidden/>
+    <w:unhideWhenUsed/>
+    <w:qFormat/>
+    <w:rsid w:val="002C02C6"/>
+    <w:pPr>
+      <w:keepNext/>
+      <w:keepLines/>
+      <w:numPr>
+        <w:ilvl w:val="4"/>
+        <w:numId w:val="4"/>
+      </w:numPr>
+      <w:spacing w:before="40" w:after="0"/>
+      <w:outlineLvl w:val="4"/>
+    </w:pPr>
+    <w:rPr>
+      <w:rFonts w:asciiTheme="majorHAnsi" w:eastAsiaTheme="majorEastAsia" w:hAnsiTheme="majorHAnsi" w:cstheme="majorBidi"/>
+      <w:color w:val="2F5496" w:themeColor="accent1" w:themeShade="BF"/>
+    </w:rPr>
+  </w:style>
+  <w:style w:type="paragraph" w:styleId="berschrift6">
+    <w:name w:val="heading 6"/>
+    <w:basedOn w:val="Standard"/>
+    <w:next w:val="Standard"/>
+    <w:link w:val="berschrift6Zeichen"/>
+    <w:uiPriority w:val="9"/>
+    <w:semiHidden/>
+    <w:unhideWhenUsed/>
+    <w:qFormat/>
+    <w:rsid w:val="002C02C6"/>
+    <w:pPr>
+      <w:keepNext/>
+      <w:keepLines/>
+      <w:numPr>
+        <w:ilvl w:val="5"/>
+        <w:numId w:val="4"/>
+      </w:numPr>
+      <w:spacing w:before="40" w:after="0"/>
+      <w:outlineLvl w:val="5"/>
+    </w:pPr>
+    <w:rPr>
+      <w:rFonts w:asciiTheme="majorHAnsi" w:eastAsiaTheme="majorEastAsia" w:hAnsiTheme="majorHAnsi" w:cstheme="majorBidi"/>
+      <w:color w:val="1F3763" w:themeColor="accent1" w:themeShade="7F"/>
+    </w:rPr>
+  </w:style>
+  <w:style w:type="paragraph" w:styleId="berschrift7">
+    <w:name w:val="heading 7"/>
+    <w:basedOn w:val="Standard"/>
+    <w:next w:val="Standard"/>
+    <w:link w:val="berschrift7Zeichen"/>
+    <w:uiPriority w:val="9"/>
+    <w:semiHidden/>
+    <w:unhideWhenUsed/>
+    <w:qFormat/>
+    <w:rsid w:val="002C02C6"/>
+    <w:pPr>
+      <w:keepNext/>
+      <w:keepLines/>
+      <w:numPr>
+        <w:ilvl w:val="6"/>
+        <w:numId w:val="4"/>
+      </w:numPr>
+      <w:spacing w:before="40" w:after="0"/>
+      <w:outlineLvl w:val="6"/>
+    </w:pPr>
+    <w:rPr>
+      <w:rFonts w:asciiTheme="majorHAnsi" w:eastAsiaTheme="majorEastAsia" w:hAnsiTheme="majorHAnsi" w:cstheme="majorBidi"/>
+      <w:i/>
+      <w:iCs/>
+      <w:color w:val="1F3763" w:themeColor="accent1" w:themeShade="7F"/>
+    </w:rPr>
+  </w:style>
+  <w:style w:type="paragraph" w:styleId="berschrift8">
+    <w:name w:val="heading 8"/>
+    <w:basedOn w:val="Standard"/>
+    <w:next w:val="Standard"/>
+    <w:link w:val="berschrift8Zeichen"/>
+    <w:uiPriority w:val="9"/>
+    <w:semiHidden/>
+    <w:unhideWhenUsed/>
+    <w:qFormat/>
+    <w:rsid w:val="002C02C6"/>
+    <w:pPr>
+      <w:keepNext/>
+      <w:keepLines/>
+      <w:numPr>
+        <w:ilvl w:val="7"/>
+        <w:numId w:val="4"/>
+      </w:numPr>
+      <w:spacing w:before="40" w:after="0"/>
+      <w:outlineLvl w:val="7"/>
+    </w:pPr>
+    <w:rPr>
+      <w:rFonts w:asciiTheme="majorHAnsi" w:eastAsiaTheme="majorEastAsia" w:hAnsiTheme="majorHAnsi" w:cstheme="majorBidi"/>
+      <w:color w:val="272727" w:themeColor="text1" w:themeTint="D8"/>
+      <w:sz w:val="21"/>
+      <w:szCs w:val="21"/>
+    </w:rPr>
+  </w:style>
+  <w:style w:type="paragraph" w:styleId="berschrift9">
+    <w:name w:val="heading 9"/>
+    <w:basedOn w:val="Standard"/>
+    <w:next w:val="Standard"/>
+    <w:link w:val="berschrift9Zeichen"/>
+    <w:uiPriority w:val="9"/>
+    <w:semiHidden/>
+    <w:unhideWhenUsed/>
+    <w:qFormat/>
+    <w:rsid w:val="002C02C6"/>
+    <w:pPr>
+      <w:keepNext/>
+      <w:keepLines/>
+      <w:numPr>
+        <w:ilvl w:val="8"/>
+        <w:numId w:val="4"/>
+      </w:numPr>
+      <w:spacing w:before="40" w:after="0"/>
+      <w:outlineLvl w:val="8"/>
+    </w:pPr>
+    <w:rPr>
+      <w:rFonts w:asciiTheme="majorHAnsi" w:eastAsiaTheme="majorEastAsia" w:hAnsiTheme="majorHAnsi" w:cstheme="majorBidi"/>
+      <w:i/>
+      <w:iCs/>
+      <w:color w:val="272727" w:themeColor="text1" w:themeTint="D8"/>
+      <w:sz w:val="21"/>
+      <w:szCs w:val="21"/>
+    </w:rPr>
+  </w:style>
+  <w:style w:type="character" w:default="1" w:styleId="Absatzstandardschriftart">
+    <w:name w:val="Default Paragraph Font"/>
+    <w:uiPriority w:val="1"/>
+    <w:semiHidden/>
+    <w:unhideWhenUsed/>
+  </w:style>
+  <w:style w:type="table" w:default="1" w:styleId="NormaleTabelle">
+    <w:name w:val="Normal Table"/>
+    <w:uiPriority w:val="99"/>
+    <w:semiHidden/>
+    <w:unhideWhenUsed/>
+    <w:tblPr>
+      <w:tblInd w:w="0" w:type="dxa"/>
+      <w:tblCellMar>
+        <w:top w:w="0" w:type="dxa"/>
+        <w:left w:w="108" w:type="dxa"/>
+        <w:bottom w:w="0" w:type="dxa"/>
+        <w:right w:w="108" w:type="dxa"/>
+      </w:tblCellMar>
+    </w:tblPr>
+  </w:style>
+  <w:style w:type="numbering" w:default="1" w:styleId="KeineListe">
+    <w:name w:val="No List"/>
+    <w:uiPriority w:val="99"/>
+    <w:semiHidden/>
+    <w:unhideWhenUsed/>
+  </w:style>
+  <w:style w:type="character" w:customStyle="1" w:styleId="berschrift2Zeichen">
+    <w:name w:val="Überschrift 2 Zeichen"/>
+    <w:basedOn w:val="Absatzstandardschriftart"/>
+    <w:link w:val="berschrift2"/>
+    <w:uiPriority w:val="9"/>
+    <w:rsid w:val="002C02C6"/>
+    <w:rPr>
+      <w:rFonts w:asciiTheme="majorHAnsi" w:eastAsiaTheme="majorEastAsia" w:hAnsiTheme="majorHAnsi" w:cstheme="majorBidi"/>
+      <w:b/>
+      <w:color w:val="2F5496" w:themeColor="accent1" w:themeShade="BF"/>
+      <w:sz w:val="26"/>
+      <w:szCs w:val="26"/>
+    </w:rPr>
+  </w:style>
+  <w:style w:type="character" w:customStyle="1" w:styleId="berschrift1Zeichen">
+    <w:name w:val="Überschrift 1 Zeichen"/>
+    <w:basedOn w:val="Absatzstandardschriftart"/>
+    <w:link w:val="berschrift1"/>
+    <w:uiPriority w:val="9"/>
+    <w:rsid w:val="002C02C6"/>
+    <w:rPr>
+      <w:rFonts w:asciiTheme="majorHAnsi" w:eastAsiaTheme="majorEastAsia" w:hAnsiTheme="majorHAnsi" w:cstheme="majorBidi"/>
+      <w:b/>
+      <w:color w:val="002060"/>
+      <w:sz w:val="32"/>
+      <w:szCs w:val="32"/>
+    </w:rPr>
+  </w:style>
+  <w:style w:type="paragraph" w:customStyle="1" w:styleId="Style1">
+    <w:name w:val="Style1"/>
+    <w:basedOn w:val="berschrift1"/>
+    <w:link w:val="Style1Char"/>
+    <w:qFormat/>
+    <w:rsid w:val="002C02C6"/>
+    <w:pPr>
+      <w:jc w:val="right"/>
+    </w:pPr>
+    <w:rPr>
+      <w:sz w:val="56"/>
+    </w:rPr>
+  </w:style>
+  <w:style w:type="paragraph" w:customStyle="1" w:styleId="Style2">
+    <w:name w:val="Style2"/>
+    <w:basedOn w:val="Style1"/>
+    <w:link w:val="Style2Char"/>
+    <w:qFormat/>
+    <w:rsid w:val="002C02C6"/>
+    <w:pPr>
+      <w:pBdr>
+        <w:bottom w:val="single" w:sz="4" w:space="1" w:color="002060"/>
+      </w:pBdr>
+    </w:pPr>
+  </w:style>
+  <w:style w:type="character" w:customStyle="1" w:styleId="Style1Char">
+    <w:name w:val="Style1 Char"/>
+    <w:basedOn w:val="berschrift1Zeichen"/>
+    <w:link w:val="Style1"/>
+    <w:rsid w:val="002C02C6"/>
+    <w:rPr>
+      <w:rFonts w:asciiTheme="majorHAnsi" w:eastAsiaTheme="majorEastAsia" w:hAnsiTheme="majorHAnsi" w:cstheme="majorBidi"/>
+      <w:b/>
+      <w:color w:val="002060"/>
+      <w:sz w:val="56"/>
+      <w:szCs w:val="32"/>
+    </w:rPr>
+  </w:style>
+  <w:style w:type="paragraph" w:styleId="Kopfzeile">
+    <w:name w:val="header"/>
+    <w:basedOn w:val="Standard"/>
+    <w:link w:val="KopfzeileZeichen"/>
+    <w:uiPriority w:val="99"/>
+    <w:unhideWhenUsed/>
+    <w:rsid w:val="002C02C6"/>
+    <w:pPr>
+      <w:tabs>
+        <w:tab w:val="center" w:pos="4513"/>
+        <w:tab w:val="right" w:pos="9026"/>
+      </w:tabs>
+      <w:spacing w:after="0" w:line="240" w:lineRule="auto"/>
+    </w:pPr>
+  </w:style>
+  <w:style w:type="character" w:customStyle="1" w:styleId="Style2Char">
+    <w:name w:val="Style2 Char"/>
+    <w:basedOn w:val="Style1Char"/>
+    <w:link w:val="Style2"/>
+    <w:rsid w:val="002C02C6"/>
+    <w:rPr>
+      <w:rFonts w:asciiTheme="majorHAnsi" w:eastAsiaTheme="majorEastAsia" w:hAnsiTheme="majorHAnsi" w:cstheme="majorBidi"/>
+      <w:b/>
+      <w:color w:val="002060"/>
+      <w:sz w:val="56"/>
+      <w:szCs w:val="32"/>
+    </w:rPr>
+  </w:style>
+  <w:style w:type="character" w:customStyle="1" w:styleId="KopfzeileZeichen">
+    <w:name w:val="Kopfzeile Zeichen"/>
+    <w:basedOn w:val="Absatzstandardschriftart"/>
+    <w:link w:val="Kopfzeile"/>
+    <w:uiPriority w:val="99"/>
+    <w:rsid w:val="002C02C6"/>
+  </w:style>
+  <w:style w:type="paragraph" w:styleId="Fuzeile">
+    <w:name w:val="footer"/>
+    <w:basedOn w:val="Standard"/>
+    <w:link w:val="FuzeileZeichen"/>
+    <w:uiPriority w:val="99"/>
+    <w:unhideWhenUsed/>
+    <w:rsid w:val="002C02C6"/>
+    <w:pPr>
+      <w:tabs>
+        <w:tab w:val="center" w:pos="4513"/>
+        <w:tab w:val="right" w:pos="9026"/>
+      </w:tabs>
+      <w:spacing w:after="0" w:line="240" w:lineRule="auto"/>
+    </w:pPr>
+  </w:style>
+  <w:style w:type="character" w:customStyle="1" w:styleId="FuzeileZeichen">
+    <w:name w:val="Fußzeile Zeichen"/>
+    <w:basedOn w:val="Absatzstandardschriftart"/>
+    <w:link w:val="Fuzeile"/>
+    <w:uiPriority w:val="99"/>
+    <w:rsid w:val="002C02C6"/>
+  </w:style>
+  <w:style w:type="paragraph" w:styleId="Listenabsatz">
+    <w:name w:val="List Paragraph"/>
+    <w:basedOn w:val="Standard"/>
+    <w:uiPriority w:val="34"/>
+    <w:qFormat/>
+    <w:rsid w:val="002C02C6"/>
+    <w:pPr>
+      <w:ind w:left="720"/>
+      <w:contextualSpacing/>
+    </w:pPr>
+  </w:style>
+  <w:style w:type="character" w:customStyle="1" w:styleId="berschrift3Zeichen">
+    <w:name w:val="Überschrift 3 Zeichen"/>
+    <w:basedOn w:val="Absatzstandardschriftart"/>
+    <w:link w:val="berschrift3"/>
+    <w:uiPriority w:val="9"/>
+    <w:rsid w:val="002C02C6"/>
+    <w:rPr>
+      <w:rFonts w:asciiTheme="majorHAnsi" w:eastAsiaTheme="majorEastAsia" w:hAnsiTheme="majorHAnsi" w:cstheme="majorBidi"/>
+      <w:color w:val="1F3763" w:themeColor="accent1" w:themeShade="7F"/>
+      <w:sz w:val="24"/>
+      <w:szCs w:val="24"/>
+    </w:rPr>
+  </w:style>
+  <w:style w:type="character" w:customStyle="1" w:styleId="berschrift4Zeichen">
+    <w:name w:val="Überschrift 4 Zeichen"/>
+    <w:basedOn w:val="Absatzstandardschriftart"/>
+    <w:link w:val="berschrift4"/>
+    <w:uiPriority w:val="9"/>
+    <w:semiHidden/>
+    <w:rsid w:val="002C02C6"/>
+    <w:rPr>
+      <w:rFonts w:asciiTheme="majorHAnsi" w:eastAsiaTheme="majorEastAsia" w:hAnsiTheme="majorHAnsi" w:cstheme="majorBidi"/>
+      <w:i/>
+      <w:iCs/>
+      <w:color w:val="2F5496" w:themeColor="accent1" w:themeShade="BF"/>
+    </w:rPr>
+  </w:style>
+  <w:style w:type="character" w:customStyle="1" w:styleId="berschrift5Zeichen">
+    <w:name w:val="Überschrift 5 Zeichen"/>
+    <w:basedOn w:val="Absatzstandardschriftart"/>
+    <w:link w:val="berschrift5"/>
+    <w:uiPriority w:val="9"/>
+    <w:semiHidden/>
+    <w:rsid w:val="002C02C6"/>
+    <w:rPr>
+      <w:rFonts w:asciiTheme="majorHAnsi" w:eastAsiaTheme="majorEastAsia" w:hAnsiTheme="majorHAnsi" w:cstheme="majorBidi"/>
+      <w:color w:val="2F5496" w:themeColor="accent1" w:themeShade="BF"/>
+    </w:rPr>
+  </w:style>
+  <w:style w:type="character" w:customStyle="1" w:styleId="berschrift6Zeichen">
+    <w:name w:val="Überschrift 6 Zeichen"/>
+    <w:basedOn w:val="Absatzstandardschriftart"/>
+    <w:link w:val="berschrift6"/>
+    <w:uiPriority w:val="9"/>
+    <w:semiHidden/>
+    <w:rsid w:val="002C02C6"/>
+    <w:rPr>
+      <w:rFonts w:asciiTheme="majorHAnsi" w:eastAsiaTheme="majorEastAsia" w:hAnsiTheme="majorHAnsi" w:cstheme="majorBidi"/>
+      <w:color w:val="1F3763" w:themeColor="accent1" w:themeShade="7F"/>
+    </w:rPr>
+  </w:style>
+  <w:style w:type="character" w:customStyle="1" w:styleId="berschrift7Zeichen">
+    <w:name w:val="Überschrift 7 Zeichen"/>
+    <w:basedOn w:val="Absatzstandardschriftart"/>
+    <w:link w:val="berschrift7"/>
+    <w:uiPriority w:val="9"/>
+    <w:semiHidden/>
+    <w:rsid w:val="002C02C6"/>
+    <w:rPr>
+      <w:rFonts w:asciiTheme="majorHAnsi" w:eastAsiaTheme="majorEastAsia" w:hAnsiTheme="majorHAnsi" w:cstheme="majorBidi"/>
+      <w:i/>
+      <w:iCs/>
+      <w:color w:val="1F3763" w:themeColor="accent1" w:themeShade="7F"/>
+    </w:rPr>
+  </w:style>
+  <w:style w:type="character" w:customStyle="1" w:styleId="berschrift8Zeichen">
+    <w:name w:val="Überschrift 8 Zeichen"/>
+    <w:basedOn w:val="Absatzstandardschriftart"/>
+    <w:link w:val="berschrift8"/>
+    <w:uiPriority w:val="9"/>
+    <w:semiHidden/>
+    <w:rsid w:val="002C02C6"/>
+    <w:rPr>
+      <w:rFonts w:asciiTheme="majorHAnsi" w:eastAsiaTheme="majorEastAsia" w:hAnsiTheme="majorHAnsi" w:cstheme="majorBidi"/>
+      <w:color w:val="272727" w:themeColor="text1" w:themeTint="D8"/>
+      <w:sz w:val="21"/>
+      <w:szCs w:val="21"/>
+    </w:rPr>
+  </w:style>
+  <w:style w:type="character" w:customStyle="1" w:styleId="berschrift9Zeichen">
+    <w:name w:val="Überschrift 9 Zeichen"/>
+    <w:basedOn w:val="Absatzstandardschriftart"/>
+    <w:link w:val="berschrift9"/>
+    <w:uiPriority w:val="9"/>
+    <w:semiHidden/>
+    <w:rsid w:val="002C02C6"/>
+    <w:rPr>
+      <w:rFonts w:asciiTheme="majorHAnsi" w:eastAsiaTheme="majorEastAsia" w:hAnsiTheme="majorHAnsi" w:cstheme="majorBidi"/>
+      <w:i/>
+      <w:iCs/>
+      <w:color w:val="272727" w:themeColor="text1" w:themeTint="D8"/>
+      <w:sz w:val="21"/>
+      <w:szCs w:val="21"/>
+    </w:rPr>
+  </w:style>
+  <w:style w:type="character" w:styleId="Herausstellen">
+    <w:name w:val="Emphasis"/>
+    <w:basedOn w:val="Absatzstandardschriftart"/>
     <w:uiPriority w:val="20"/>
     <w:qFormat/>
     <w:rsid w:val="006B15D0"/>
@@ -1768,7 +2229,7 @@
     </a:clrScheme>
     <a:fontScheme name="Office">
       <a:majorFont>
-        <a:latin typeface="Calibri Light" panose="020F0302020204030204"/>
+        <a:latin typeface="Calibri Light"/>
         <a:ea typeface=""/>
         <a:cs typeface=""/>
         <a:font script="Jpan" typeface="游ゴシック Light"/>
@@ -1803,7 +2264,7 @@
         <a:font script="Geor" typeface="Sylfaen"/>
       </a:majorFont>
       <a:minorFont>
-        <a:latin typeface="Calibri" panose="020F0502020204030204"/>
+        <a:latin typeface="Calibri"/>
         <a:ea typeface=""/>
         <a:cs typeface=""/>
         <a:font script="Jpan" typeface="游明朝"/>
@@ -1980,7 +2441,7 @@
   <a:extraClrSchemeLst/>
   <a:extLst>
     <a:ext uri="{05A4C25C-085E-4340-85A3-A5531E510DB2}">
-      <thm15:themeFamily xmlns:thm15="http://schemas.microsoft.com/office/thememl/2012/main" name="Office Theme" id="{62F939B6-93AF-4DB8-9C6B-D6C7DFDC589F}" vid="{4A3C46E8-61CC-4603-A589-7422A47A8E4A}"/>
+      <thm15:themeFamily xmlns:thm15="http://schemas.microsoft.com/office/thememl/2012/main" xmlns="" name="Office Theme" id="{62F939B6-93AF-4DB8-9C6B-D6C7DFDC589F}" vid="{4A3C46E8-61CC-4603-A589-7422A47A8E4A}"/>
     </a:ext>
   </a:extLst>
 </a:theme>

</xml_diff>